<commit_message>
Upgraded release to version 2.4.0
</commit_message>
<xml_diff>
--- a/Installation.docx
+++ b/Installation.docx
@@ -1,479 +1,410 @@
 
 <file path=word/document.xml><?xml version="1.0" encoding="utf-8"?>
-<w:document xmlns:o="urn:schemas-microsoft-com:office:office" xmlns:r="http://schemas.openxmlformats.org/officeDocument/2006/relationships" xmlns:v="urn:schemas-microsoft-com:vml" xmlns:w="http://schemas.openxmlformats.org/wordprocessingml/2006/main" xmlns:w10="urn:schemas-microsoft-com:office:word" xmlns:wp="http://schemas.openxmlformats.org/drawingml/2006/wordprocessingDrawing" xmlns:pic="http://schemas.openxmlformats.org/drawingml/2006/picture" xmlns:wps="http://schemas.microsoft.com/office/word/2010/wordprocessingShape" xmlns:wpg="http://schemas.microsoft.com/office/word/2010/wordprocessingGroup" xmlns:mc="http://schemas.openxmlformats.org/markup-compatibility/2006" xmlns:wp14="http://schemas.microsoft.com/office/word/2010/wordprocessingDrawing" xmlns:w14="http://schemas.microsoft.com/office/word/2010/wordml" xmlns:w15="http://schemas.microsoft.com/office/word/2012/wordml" mc:Ignorable="w14 wp14 w15">
+<w:document xmlns:wpc="http://schemas.microsoft.com/office/word/2010/wordprocessingCanvas" xmlns:cx="http://schemas.microsoft.com/office/drawing/2014/chartex" xmlns:cx1="http://schemas.microsoft.com/office/drawing/2015/9/8/chartex" xmlns:cx2="http://schemas.microsoft.com/office/drawing/2015/10/21/chartex" xmlns:cx3="http://schemas.microsoft.com/office/drawing/2016/5/9/chartex" xmlns:cx4="http://schemas.microsoft.com/office/drawing/2016/5/10/chartex" xmlns:cx5="http://schemas.microsoft.com/office/drawing/2016/5/11/chartex" xmlns:cx6="http://schemas.microsoft.com/office/drawing/2016/5/12/chartex" xmlns:cx7="http://schemas.microsoft.com/office/drawing/2016/5/13/chartex" xmlns:cx8="http://schemas.microsoft.com/office/drawing/2016/5/14/chartex" xmlns:mc="http://schemas.openxmlformats.org/markup-compatibility/2006" xmlns:aink="http://schemas.microsoft.com/office/drawing/2016/ink" xmlns:am3d="http://schemas.microsoft.com/office/drawing/2017/model3d" xmlns:o="urn:schemas-microsoft-com:office:office" xmlns:oel="http://schemas.microsoft.com/office/2019/extlst" xmlns:r="http://schemas.openxmlformats.org/officeDocument/2006/relationships" xmlns:m="http://schemas.openxmlformats.org/officeDocument/2006/math" xmlns:v="urn:schemas-microsoft-com:vml" xmlns:wp14="http://schemas.microsoft.com/office/word/2010/wordprocessingDrawing" xmlns:wp="http://schemas.openxmlformats.org/drawingml/2006/wordprocessingDrawing" xmlns:w10="urn:schemas-microsoft-com:office:word" xmlns:w="http://schemas.openxmlformats.org/wordprocessingml/2006/main" xmlns:w14="http://schemas.microsoft.com/office/word/2010/wordml" xmlns:w15="http://schemas.microsoft.com/office/word/2012/wordml" xmlns:w16cex="http://schemas.microsoft.com/office/word/2018/wordml/cex" xmlns:w16cid="http://schemas.microsoft.com/office/word/2016/wordml/cid" xmlns:w16="http://schemas.microsoft.com/office/word/2018/wordml" xmlns:w16du="http://schemas.microsoft.com/office/word/2023/wordml/word16du" xmlns:w16sdtdh="http://schemas.microsoft.com/office/word/2020/wordml/sdtdatahash" xmlns:w16sdtfl="http://schemas.microsoft.com/office/word/2024/wordml/sdtformatlock" xmlns:w16se="http://schemas.microsoft.com/office/word/2015/wordml/symex" xmlns:wpg="http://schemas.microsoft.com/office/word/2010/wordprocessingGroup" xmlns:wpi="http://schemas.microsoft.com/office/word/2010/wordprocessingInk" xmlns:wne="http://schemas.microsoft.com/office/word/2006/wordml" xmlns:wps="http://schemas.microsoft.com/office/word/2010/wordprocessingShape" mc:Ignorable="w14 w15 w16se w16cid w16 w16cex w16sdtdh w16sdtfl w16du wp14">
   <w:body>
     <w:p>
       <w:pPr>
         <w:pStyle w:val="Heading1"/>
-        <w:keepNext w:val="true"/>
-        <w:keepLines/>
-        <w:spacing w:before="240" w:after="0"/>
-        <w:rPr/>
-      </w:pPr>
-      <w:r>
-        <w:rPr/>
+      </w:pPr>
+      <w:r>
         <w:t>NOTE: It is critical that this information is read and understood before using the program, particularly in the “Getting Started” section.  Many simple issues can be avoided by simply following the steps as written.</w:t>
       </w:r>
     </w:p>
-    <w:p>
-      <w:pPr>
-        <w:pStyle w:val="Normal"/>
-        <w:rPr/>
-      </w:pPr>
-      <w:r>
-        <w:rPr/>
-      </w:r>
-    </w:p>
+    <w:p/>
     <w:p>
       <w:pPr>
         <w:pStyle w:val="Heading2"/>
-        <w:rPr/>
-      </w:pPr>
-      <w:r>
-        <w:rPr/>
+      </w:pPr>
+      <w:r>
         <w:t>Getting Started</w:t>
       </w:r>
     </w:p>
     <w:p>
-      <w:pPr>
-        <w:pStyle w:val="Normal"/>
-        <w:rPr/>
-      </w:pPr>
-      <w:r>
-        <w:rPr/>
+      <w:r>
         <w:t>Steps:</w:t>
       </w:r>
     </w:p>
     <w:p>
       <w:pPr>
-        <w:pStyle w:val="Normal"/>
         <w:numPr>
           <w:ilvl w:val="0"/>
           <w:numId w:val="1"/>
         </w:numPr>
-        <w:spacing w:before="0" w:after="160"/>
-        <w:contextualSpacing/>
-        <w:rPr/>
-      </w:pPr>
-      <w:r>
-        <w:rPr/>
+        <w:contextualSpacing/>
+      </w:pPr>
+      <w:r>
         <w:t>If installing on Windows 10, set it to allow installing apps from other than the Microsoft Store:</w:t>
       </w:r>
     </w:p>
     <w:p>
       <w:pPr>
-        <w:pStyle w:val="Normal"/>
         <w:numPr>
           <w:ilvl w:val="1"/>
           <w:numId w:val="1"/>
         </w:numPr>
-        <w:spacing w:before="0" w:after="160"/>
-        <w:contextualSpacing/>
-        <w:rPr/>
-      </w:pPr>
-      <w:r>
-        <w:rPr/>
+        <w:contextualSpacing/>
+      </w:pPr>
+      <w:r>
         <w:t>Click Start.</w:t>
       </w:r>
     </w:p>
     <w:p>
       <w:pPr>
-        <w:pStyle w:val="Normal"/>
         <w:numPr>
           <w:ilvl w:val="1"/>
           <w:numId w:val="1"/>
         </w:numPr>
-        <w:spacing w:before="0" w:after="160"/>
-        <w:contextualSpacing/>
-        <w:rPr/>
-      </w:pPr>
-      <w:r>
-        <w:rPr/>
+        <w:contextualSpacing/>
+      </w:pPr>
+      <w:r>
         <w:t>Open "Settings" -- either type "Settings" and click open, or click the settings icon.</w:t>
       </w:r>
     </w:p>
     <w:p>
       <w:pPr>
-        <w:pStyle w:val="Normal"/>
         <w:numPr>
           <w:ilvl w:val="1"/>
           <w:numId w:val="1"/>
         </w:numPr>
-        <w:spacing w:before="0" w:after="160"/>
-        <w:contextualSpacing/>
-        <w:rPr/>
-      </w:pPr>
-      <w:r>
-        <w:rPr/>
+        <w:contextualSpacing/>
+      </w:pPr>
+      <w:r>
         <w:t>Click on "Apps".</w:t>
       </w:r>
     </w:p>
     <w:p>
       <w:pPr>
-        <w:pStyle w:val="Normal"/>
         <w:numPr>
           <w:ilvl w:val="1"/>
           <w:numId w:val="1"/>
         </w:numPr>
-        <w:spacing w:before="0" w:after="160"/>
-        <w:contextualSpacing/>
-        <w:rPr/>
-      </w:pPr>
-      <w:r>
-        <w:rPr/>
+        <w:contextualSpacing/>
+      </w:pPr>
+      <w:r>
         <w:t>Under "Choose where to get apps" select "Anywhere".</w:t>
       </w:r>
     </w:p>
     <w:p>
       <w:pPr>
-        <w:pStyle w:val="Normal"/>
         <w:numPr>
           <w:ilvl w:val="0"/>
           <w:numId w:val="1"/>
         </w:numPr>
-        <w:spacing w:before="0" w:after="160"/>
-        <w:contextualSpacing/>
-        <w:rPr/>
-      </w:pPr>
-      <w:r>
-        <w:rPr/>
-        <w:t>Download the VRDB.zip file from the provided link.  Note the name of the folder to which the file is downloaded.</w:t>
-      </w:r>
-    </w:p>
-    <w:p>
-      <w:pPr>
-        <w:pStyle w:val="Normal"/>
+        <w:contextualSpacing/>
+      </w:pPr>
+      <w:r>
+        <w:t xml:space="preserve">Download the </w:t>
+      </w:r>
+      <w:proofErr w:type="spellStart"/>
+      <w:r>
+        <w:t>VRDB.zip</w:t>
+      </w:r>
+      <w:proofErr w:type="spellEnd"/>
+      <w:r>
+        <w:t xml:space="preserve"> file from the provided link.  Note the name of the folder to which the file is downloaded.</w:t>
+      </w:r>
+    </w:p>
+    <w:p>
+      <w:pPr>
         <w:numPr>
           <w:ilvl w:val="0"/>
           <w:numId w:val="1"/>
         </w:numPr>
-        <w:spacing w:before="0" w:after="160"/>
-        <w:contextualSpacing/>
-        <w:rPr/>
-      </w:pPr>
-      <w:r>
-        <w:rPr/>
-        <w:t>Open “File Explorer” by pressing &lt;Windows-E&gt; on your keyboard then locate the folder into which the VRDB.zip was downloaded.</w:t>
-      </w:r>
-    </w:p>
-    <w:p>
-      <w:pPr>
-        <w:pStyle w:val="Normal"/>
+        <w:contextualSpacing/>
+      </w:pPr>
+      <w:r>
+        <w:t xml:space="preserve">Open “File Explorer” by pressing &lt;Windows-E&gt; on your keyboard then locate the folder into which the </w:t>
+      </w:r>
+      <w:proofErr w:type="spellStart"/>
+      <w:r>
+        <w:t>VRDB.zip</w:t>
+      </w:r>
+      <w:proofErr w:type="spellEnd"/>
+      <w:r>
+        <w:t xml:space="preserve"> was downloaded.</w:t>
+      </w:r>
+    </w:p>
+    <w:p>
+      <w:pPr>
         <w:numPr>
           <w:ilvl w:val="0"/>
           <w:numId w:val="1"/>
         </w:numPr>
-        <w:spacing w:before="0" w:after="160"/>
-        <w:contextualSpacing/>
-        <w:rPr/>
-      </w:pPr>
-      <w:r>
-        <w:rPr/>
-        <w:t>Right-click the VRDB.zip and select "Properties"; then, look at the bottom of the window:</w:t>
-      </w:r>
-    </w:p>
-    <w:p>
-      <w:pPr>
-        <w:pStyle w:val="Normal"/>
+        <w:contextualSpacing/>
+      </w:pPr>
+      <w:r>
+        <w:t xml:space="preserve">Right-click the </w:t>
+      </w:r>
+      <w:proofErr w:type="spellStart"/>
+      <w:r>
+        <w:t>VRDB.zip</w:t>
+      </w:r>
+      <w:proofErr w:type="spellEnd"/>
+      <w:r>
+        <w:t xml:space="preserve"> and select "Properties"; then, look at the bottom of the window:</w:t>
+      </w:r>
+    </w:p>
+    <w:p>
+      <w:pPr>
         <w:numPr>
           <w:ilvl w:val="1"/>
           <w:numId w:val="1"/>
         </w:numPr>
-        <w:spacing w:before="0" w:after="160"/>
-        <w:contextualSpacing/>
-        <w:rPr/>
-      </w:pPr>
-      <w:r>
-        <w:rPr/>
+        <w:contextualSpacing/>
+      </w:pPr>
+      <w:r>
         <w:t>If you see some verbiage about “This file came from another computer…” with an “Unblock” checkbox to the right, click the “Unblock” checkbox.</w:t>
       </w:r>
     </w:p>
     <w:p>
       <w:pPr>
-        <w:pStyle w:val="Normal"/>
         <w:numPr>
           <w:ilvl w:val="1"/>
           <w:numId w:val="1"/>
         </w:numPr>
-        <w:spacing w:before="0" w:after="160"/>
-        <w:contextualSpacing/>
-        <w:rPr/>
-      </w:pPr>
-      <w:r>
-        <w:rPr/>
+        <w:contextualSpacing/>
+      </w:pPr>
+      <w:r>
         <w:t>Click [OK] to close the window</w:t>
       </w:r>
     </w:p>
     <w:p>
       <w:pPr>
-        <w:pStyle w:val="Normal"/>
         <w:numPr>
           <w:ilvl w:val="0"/>
           <w:numId w:val="1"/>
         </w:numPr>
-        <w:spacing w:before="0" w:after="160"/>
-        <w:contextualSpacing/>
-        <w:rPr/>
-      </w:pPr>
-      <w:r>
-        <w:rPr/>
-        <w:t>Right-click the VRDB.zip and select "Extract All..."</w:t>
-      </w:r>
-    </w:p>
-    <w:p>
-      <w:pPr>
-        <w:pStyle w:val="Normal"/>
+        <w:contextualSpacing/>
+      </w:pPr>
+      <w:r>
+        <w:t xml:space="preserve">Right-click the </w:t>
+      </w:r>
+      <w:proofErr w:type="spellStart"/>
+      <w:r>
+        <w:t>VRDB.zip</w:t>
+      </w:r>
+      <w:proofErr w:type="spellEnd"/>
+      <w:r>
+        <w:t xml:space="preserve"> and select "Extract All..."</w:t>
+      </w:r>
+    </w:p>
+    <w:p>
+      <w:pPr>
         <w:numPr>
           <w:ilvl w:val="1"/>
           <w:numId w:val="1"/>
         </w:numPr>
-        <w:spacing w:before="0" w:after="160"/>
-        <w:contextualSpacing/>
-        <w:rPr/>
-      </w:pPr>
-      <w:r>
-        <w:rPr/>
-        <w:t xml:space="preserve">The default displayed path will be the full path to the folder where the VRDB.zip is located.  For example, if you downloaded VRDB.zip to your “Downloads” folder, the path will show “C:\Users\&lt;your_user&gt;\Downloads\VRDB”. </w:t>
-      </w:r>
-    </w:p>
-    <w:p>
-      <w:pPr>
-        <w:pStyle w:val="Normal"/>
+        <w:contextualSpacing/>
+      </w:pPr>
+      <w:r>
+        <w:t xml:space="preserve">The default displayed path will be the full path to the folder where the </w:t>
+      </w:r>
+      <w:proofErr w:type="spellStart"/>
+      <w:r>
+        <w:t>VRDB.zip</w:t>
+      </w:r>
+      <w:proofErr w:type="spellEnd"/>
+      <w:r>
+        <w:t xml:space="preserve"> is located.  For example, if you downloaded </w:t>
+      </w:r>
+      <w:proofErr w:type="spellStart"/>
+      <w:r>
+        <w:t>VRDB.zip</w:t>
+      </w:r>
+      <w:proofErr w:type="spellEnd"/>
+      <w:r>
+        <w:t xml:space="preserve"> to your “Downloads” folder, the path will show “C:\Users\&lt;</w:t>
+      </w:r>
+      <w:proofErr w:type="spellStart"/>
+      <w:r>
+        <w:t>your_user</w:t>
+      </w:r>
+      <w:proofErr w:type="spellEnd"/>
+      <w:r>
+        <w:t xml:space="preserve">&gt;\Downloads\VRDB”. </w:t>
+      </w:r>
+    </w:p>
+    <w:p>
+      <w:pPr>
         <w:numPr>
           <w:ilvl w:val="0"/>
           <w:numId w:val="1"/>
         </w:numPr>
-        <w:spacing w:before="0" w:after="160"/>
-        <w:contextualSpacing/>
-        <w:rPr/>
-      </w:pPr>
-      <w:r>
-        <w:rPr/>
-        <w:t>Edit the path to remove the VRDB at the end of the path; e.g., "C:\Users\&lt;your_user&gt;\Downloads".</w:t>
-      </w:r>
-    </w:p>
-    <w:p>
-      <w:pPr>
-        <w:pStyle w:val="Normal"/>
+        <w:contextualSpacing/>
+      </w:pPr>
+      <w:r>
+        <w:t>Edit the path to remove the VRDB at the end of the path; e.g., "C:\Users\&lt;</w:t>
+      </w:r>
+      <w:proofErr w:type="spellStart"/>
+      <w:r>
+        <w:t>your_user</w:t>
+      </w:r>
+      <w:proofErr w:type="spellEnd"/>
+      <w:r>
+        <w:t>&gt;\Downloads".</w:t>
+      </w:r>
+    </w:p>
+    <w:p>
+      <w:pPr>
         <w:numPr>
           <w:ilvl w:val="1"/>
           <w:numId w:val="1"/>
         </w:numPr>
-        <w:spacing w:before="0" w:after="160"/>
-        <w:contextualSpacing/>
-        <w:rPr/>
-      </w:pPr>
-      <w:r>
-        <w:rPr/>
+        <w:contextualSpacing/>
+      </w:pPr>
+      <w:r>
         <w:t>Note that files are extracted to a new folder named VRDB under the path you specify.</w:t>
       </w:r>
     </w:p>
     <w:p>
       <w:pPr>
-        <w:pStyle w:val="Normal"/>
-        <w:spacing w:before="0" w:after="160"/>
-        <w:contextualSpacing/>
-        <w:rPr/>
-      </w:pPr>
-      <w:r>
-        <w:rPr/>
-      </w:r>
+        <w:contextualSpacing/>
+      </w:pPr>
     </w:p>
     <w:p>
       <w:pPr>
         <w:pStyle w:val="Heading2"/>
-        <w:rPr/>
-      </w:pPr>
-      <w:r>
-        <w:rPr/>
+      </w:pPr>
+      <w:r>
         <w:t>Installation</w:t>
       </w:r>
     </w:p>
     <w:p>
-      <w:pPr>
-        <w:pStyle w:val="Normal"/>
-        <w:rPr/>
-      </w:pPr>
-      <w:r>
-        <w:rPr/>
+      <w:r>
         <w:t>Steps:</w:t>
       </w:r>
     </w:p>
     <w:p>
       <w:pPr>
-        <w:pStyle w:val="Normal"/>
         <w:numPr>
           <w:ilvl w:val="0"/>
           <w:numId w:val="2"/>
         </w:numPr>
-        <w:spacing w:before="0" w:after="160"/>
-        <w:contextualSpacing/>
-        <w:rPr/>
-      </w:pPr>
-      <w:r>
-        <w:rPr/>
-        <w:t>Go to the folder where the files were extracted (e.g., C:\Users\&lt;your_user&gt;\Downloads\VRDB).</w:t>
-      </w:r>
-    </w:p>
-    <w:p>
-      <w:pPr>
-        <w:pStyle w:val="Normal"/>
+        <w:contextualSpacing/>
+      </w:pPr>
+      <w:r>
+        <w:t>Go to the folder where the files were extracted (e.g., C:\Users\&lt;</w:t>
+      </w:r>
+      <w:proofErr w:type="spellStart"/>
+      <w:r>
+        <w:t>your_user</w:t>
+      </w:r>
+      <w:proofErr w:type="spellEnd"/>
+      <w:r>
+        <w:t>&gt;\Downloads\VRDB).</w:t>
+      </w:r>
+    </w:p>
+    <w:p>
+      <w:pPr>
         <w:numPr>
           <w:ilvl w:val="0"/>
           <w:numId w:val="2"/>
         </w:numPr>
-        <w:spacing w:before="0" w:after="160"/>
-        <w:contextualSpacing/>
-        <w:rPr/>
-      </w:pPr>
-      <w:r>
-        <w:rPr/>
+        <w:contextualSpacing/>
+      </w:pPr>
+      <w:r>
         <w:t>Locate the “setup” file; it will have an icon of a disk; double-click the file.</w:t>
       </w:r>
     </w:p>
     <w:p>
       <w:pPr>
-        <w:pStyle w:val="Normal"/>
         <w:numPr>
           <w:ilvl w:val="0"/>
           <w:numId w:val="2"/>
         </w:numPr>
-        <w:spacing w:before="0" w:after="160"/>
-        <w:contextualSpacing/>
-        <w:rPr/>
-      </w:pPr>
-      <w:r>
-        <w:rPr/>
+        <w:contextualSpacing/>
+      </w:pPr>
+      <w:r>
         <w:t>Accept the license agreement for the necessary components.</w:t>
       </w:r>
     </w:p>
     <w:p>
       <w:pPr>
-        <w:pStyle w:val="Normal"/>
         <w:numPr>
           <w:ilvl w:val="0"/>
           <w:numId w:val="2"/>
         </w:numPr>
-        <w:spacing w:before="0" w:after="160"/>
-        <w:contextualSpacing/>
-        <w:rPr/>
-      </w:pPr>
-      <w:r>
-        <w:rPr/>
+        <w:contextualSpacing/>
+      </w:pPr>
+      <w:r>
         <w:t>Click [Yes] when prompted to "Make changes to your device..."</w:t>
       </w:r>
     </w:p>
     <w:p>
       <w:pPr>
-        <w:pStyle w:val="Normal"/>
         <w:numPr>
           <w:ilvl w:val="0"/>
           <w:numId w:val="2"/>
         </w:numPr>
-        <w:spacing w:before="0" w:after="160"/>
-        <w:contextualSpacing/>
-        <w:rPr/>
-      </w:pPr>
-      <w:r>
-        <w:rPr/>
+        <w:contextualSpacing/>
+      </w:pPr>
+      <w:r>
         <w:t>Click [Next] in the VRDB Setup Wizard.</w:t>
       </w:r>
     </w:p>
     <w:p>
       <w:pPr>
-        <w:pStyle w:val="Normal"/>
         <w:numPr>
           <w:ilvl w:val="0"/>
           <w:numId w:val="2"/>
         </w:numPr>
-        <w:spacing w:before="0" w:after="160"/>
-        <w:contextualSpacing/>
-        <w:rPr/>
-      </w:pPr>
-      <w:r>
-        <w:rPr/>
+        <w:contextualSpacing/>
+      </w:pPr>
+      <w:r>
         <w:t>Click [Next] to accept the default settings for install.  Change these if desired.</w:t>
       </w:r>
     </w:p>
     <w:p>
       <w:pPr>
-        <w:pStyle w:val="Normal"/>
         <w:numPr>
           <w:ilvl w:val="0"/>
           <w:numId w:val="2"/>
         </w:numPr>
-        <w:spacing w:before="0" w:after="160"/>
-        <w:contextualSpacing/>
-        <w:rPr/>
-      </w:pPr>
-      <w:r>
-        <w:rPr/>
+        <w:contextualSpacing/>
+      </w:pPr>
+      <w:r>
         <w:t>Click [Next] to start the installation.</w:t>
       </w:r>
     </w:p>
     <w:p>
       <w:pPr>
-        <w:pStyle w:val="Normal"/>
         <w:numPr>
           <w:ilvl w:val="0"/>
           <w:numId w:val="2"/>
         </w:numPr>
-        <w:spacing w:before="0" w:after="160"/>
-        <w:contextualSpacing/>
-        <w:rPr/>
-      </w:pPr>
-      <w:r>
-        <w:rPr/>
+        <w:contextualSpacing/>
+      </w:pPr>
+      <w:r>
         <w:t>Click [Yes] when prompted to "Make changes to your device..."</w:t>
       </w:r>
     </w:p>
     <w:p>
       <w:pPr>
-        <w:pStyle w:val="Normal"/>
         <w:numPr>
           <w:ilvl w:val="0"/>
           <w:numId w:val="2"/>
         </w:numPr>
-        <w:spacing w:before="0" w:after="160"/>
-        <w:contextualSpacing/>
-        <w:rPr/>
-      </w:pPr>
-      <w:r>
-        <w:rPr/>
+        <w:contextualSpacing/>
+      </w:pPr>
+      <w:r>
         <w:t>Click [Close] to close the wizard.</w:t>
       </w:r>
     </w:p>
     <w:p>
       <w:pPr>
-        <w:pStyle w:val="Normal"/>
-        <w:spacing w:before="0" w:after="160"/>
-        <w:contextualSpacing/>
-        <w:rPr/>
-      </w:pPr>
-      <w:r>
-        <w:rPr/>
-      </w:r>
-      <w:bookmarkStart w:id="0" w:name="_GoBack"/>
-      <w:bookmarkStart w:id="1" w:name="_GoBack"/>
-      <w:bookmarkEnd w:id="1"/>
+        <w:contextualSpacing/>
+      </w:pPr>
     </w:p>
     <w:p>
       <w:pPr>
         <w:pStyle w:val="Heading2"/>
-        <w:rPr/>
-      </w:pPr>
-      <w:r>
-        <w:rPr/>
+      </w:pPr>
+      <w:r>
         <w:t>After Installation</w:t>
       </w:r>
     </w:p>
     <w:p>
-      <w:pPr>
-        <w:pStyle w:val="Normal"/>
-        <w:rPr/>
-      </w:pPr>
-      <w:r>
-        <w:rPr/>
+      <w:r>
         <w:t>Steps:</w:t>
       </w:r>
     </w:p>
@@ -484,27 +415,9 @@
           <w:ilvl w:val="0"/>
           <w:numId w:val="3"/>
         </w:numPr>
-        <w:rPr/>
-      </w:pPr>
-      <w:r>
-        <w:rPr/>
-        <w:t>Move the voter registration file (e.g., 202</w:t>
-      </w:r>
-      <w:r>
-        <w:rPr/>
-        <w:t>5</w:t>
-      </w:r>
-      <w:r>
-        <w:rPr/>
-        <w:t>0</w:t>
-      </w:r>
-      <w:r>
-        <w:rPr/>
-        <w:t>3</w:t>
-      </w:r>
-      <w:r>
-        <w:rPr/>
-        <w:t>_VRDB_Extract.txt) from the temporary folder to another folder so it is available for import and where it will be available to you later.</w:t>
+      </w:pPr>
+      <w:r>
+        <w:t>Move the voter registration file (e.g., 202503_VRDB_Extract.txt) from the temporary folder to another folder so it is available for import and where it will be available to you later.</w:t>
       </w:r>
     </w:p>
     <w:p>
@@ -514,10 +427,8 @@
           <w:ilvl w:val="0"/>
           <w:numId w:val="3"/>
         </w:numPr>
-        <w:rPr/>
-      </w:pPr>
-      <w:r>
-        <w:rPr/>
+      </w:pPr>
+      <w:r>
         <w:t>Open the VRDB program by double-clicking the shortcut icon on your desktop.</w:t>
       </w:r>
     </w:p>
@@ -528,10 +439,8 @@
           <w:ilvl w:val="0"/>
           <w:numId w:val="3"/>
         </w:numPr>
-        <w:rPr/>
-      </w:pPr>
-      <w:r>
-        <w:rPr/>
+      </w:pPr>
+      <w:r>
         <w:t>In the menu bar, click “Help” then select "FAQ" and "Instructions" to learn more.</w:t>
       </w:r>
     </w:p>
@@ -542,30 +451,21 @@
           <w:ilvl w:val="0"/>
           <w:numId w:val="3"/>
         </w:numPr>
-        <w:rPr/>
-      </w:pPr>
-      <w:r>
-        <w:rPr/>
+      </w:pPr>
+      <w:r>
         <w:t>You can delete the ZIP file and the folder containing the extracted contents of the ZIP file; they are no longer required.</w:t>
       </w:r>
     </w:p>
     <w:p>
       <w:pPr>
         <w:pStyle w:val="Heading2"/>
-        <w:rPr/>
-      </w:pPr>
-      <w:r>
-        <w:rPr/>
+      </w:pPr>
+      <w:r>
         <w:t>Uninstalling</w:t>
       </w:r>
     </w:p>
     <w:p>
-      <w:pPr>
-        <w:pStyle w:val="Normal"/>
-        <w:rPr/>
-      </w:pPr>
-      <w:r>
-        <w:rPr/>
+      <w:r>
         <w:t>To remove VRDB:</w:t>
       </w:r>
     </w:p>
@@ -576,10 +476,8 @@
           <w:ilvl w:val="0"/>
           <w:numId w:val="4"/>
         </w:numPr>
-        <w:rPr/>
-      </w:pPr>
-      <w:r>
-        <w:rPr/>
+      </w:pPr>
+      <w:r>
         <w:t>Close VRDB and any of the related PDFs that may be open or displayed; i.e., Instructions, FAQ, or Installation.</w:t>
       </w:r>
     </w:p>
@@ -590,23 +488,9 @@
           <w:ilvl w:val="0"/>
           <w:numId w:val="4"/>
         </w:numPr>
-        <w:rPr/>
-      </w:pPr>
-      <w:r>
-        <w:rPr/>
-        <w:t xml:space="preserve">In the search box, type </w:t>
-      </w:r>
-      <w:r>
-        <w:rPr/>
-        <w:t xml:space="preserve">“Control Panel” </w:t>
-      </w:r>
-      <w:r>
-        <w:rPr/>
-        <w:t xml:space="preserve">to open it; then, </w:t>
-      </w:r>
-      <w:r>
-        <w:rPr/>
-        <w:t>click on “Programs and Features”:</w:t>
+      </w:pPr>
+      <w:r>
+        <w:t>In the search box, type “Control Panel” to open it; then, click on “Programs and Features”:</w:t>
       </w:r>
     </w:p>
     <w:p>
@@ -616,10 +500,8 @@
           <w:ilvl w:val="0"/>
           <w:numId w:val="4"/>
         </w:numPr>
-        <w:rPr/>
-      </w:pPr>
-      <w:r>
-        <w:rPr/>
+      </w:pPr>
+      <w:r>
         <w:t>Locate “VRDB” in the list of programs and note the “Installed On” date.</w:t>
       </w:r>
     </w:p>
@@ -630,19 +512,17 @@
           <w:ilvl w:val="0"/>
           <w:numId w:val="4"/>
         </w:numPr>
-        <w:rPr/>
-      </w:pPr>
-      <w:r>
-        <w:rPr/>
-        <w:t>Locate “Microsoft SQL Server 201</w:t>
-      </w:r>
-      <w:r>
-        <w:rPr/>
-        <w:t>9</w:t>
-      </w:r>
-      <w:r>
-        <w:rPr/>
-        <w:t xml:space="preserve"> LocalDB” and compare the “Installed On” date.</w:t>
+      </w:pPr>
+      <w:r>
+        <w:t xml:space="preserve">Locate “Microsoft SQL Server 2019 </w:t>
+      </w:r>
+      <w:proofErr w:type="spellStart"/>
+      <w:r>
+        <w:t>LocalDB</w:t>
+      </w:r>
+      <w:proofErr w:type="spellEnd"/>
+      <w:r>
+        <w:t>” and compare the “Installed On” date.</w:t>
       </w:r>
     </w:p>
     <w:p>
@@ -652,10 +532,8 @@
           <w:ilvl w:val="1"/>
           <w:numId w:val="4"/>
         </w:numPr>
-        <w:rPr/>
-      </w:pPr>
-      <w:r>
-        <w:rPr/>
+      </w:pPr>
+      <w:r>
         <w:t>If the dates are the same, then the SQL Server components were likely installed as part of VRDB and you should consider removing them as well.</w:t>
       </w:r>
     </w:p>
@@ -666,10 +544,8 @@
           <w:ilvl w:val="1"/>
           <w:numId w:val="4"/>
         </w:numPr>
-        <w:rPr/>
-      </w:pPr>
-      <w:r>
-        <w:rPr/>
+      </w:pPr>
+      <w:r>
         <w:t>If the dates are different, then the SQL Server components were likely installed by some other program on your system and it is recommended that you NOT remove them.  Doing so could cause the other program to no longer work.</w:t>
       </w:r>
     </w:p>
@@ -680,10 +556,8 @@
           <w:ilvl w:val="0"/>
           <w:numId w:val="4"/>
         </w:numPr>
-        <w:rPr/>
-      </w:pPr>
-      <w:r>
-        <w:rPr/>
+      </w:pPr>
+      <w:r>
         <w:t>Right-click “VRDB” and select “Uninstall”.</w:t>
       </w:r>
     </w:p>
@@ -694,10 +568,8 @@
           <w:ilvl w:val="0"/>
           <w:numId w:val="4"/>
         </w:numPr>
-        <w:rPr/>
-      </w:pPr>
-      <w:r>
-        <w:rPr/>
+      </w:pPr>
+      <w:r>
         <w:t>Click [Yes], when prompted to “allow changes to your device”.</w:t>
       </w:r>
     </w:p>
@@ -708,10 +580,8 @@
           <w:ilvl w:val="0"/>
           <w:numId w:val="4"/>
         </w:numPr>
-        <w:rPr/>
-      </w:pPr>
-      <w:r>
-        <w:rPr/>
+      </w:pPr>
+      <w:r>
         <w:t>If you choose to remove the “SQL Server” components:</w:t>
       </w:r>
     </w:p>
@@ -722,10 +592,8 @@
           <w:ilvl w:val="1"/>
           <w:numId w:val="4"/>
         </w:numPr>
-        <w:rPr/>
-      </w:pPr>
-      <w:r>
-        <w:rPr/>
+      </w:pPr>
+      <w:r>
         <w:t>Right-click that entry and select “Uninstall”.</w:t>
       </w:r>
     </w:p>
@@ -736,10 +604,8 @@
           <w:ilvl w:val="1"/>
           <w:numId w:val="4"/>
         </w:numPr>
-        <w:rPr/>
-      </w:pPr>
-      <w:r>
-        <w:rPr/>
+      </w:pPr>
+      <w:r>
         <w:t>Click [Yes], when prompted to “allow changes to your device”.</w:t>
       </w:r>
     </w:p>
@@ -750,302 +616,241 @@
           <w:ilvl w:val="1"/>
           <w:numId w:val="4"/>
         </w:numPr>
-        <w:rPr/>
-      </w:pPr>
-      <w:r>
-        <w:rPr/>
+      </w:pPr>
+      <w:r>
         <w:t>Click [OK], if prompted to “Automatically close applications…”</w:t>
       </w:r>
     </w:p>
-    <w:p>
-      <w:pPr>
-        <w:pStyle w:val="Normal"/>
-        <w:widowControl/>
-        <w:bidi w:val="0"/>
-        <w:spacing w:lineRule="auto" w:line="259" w:before="0" w:after="160"/>
-        <w:jc w:val="left"/>
-        <w:rPr/>
-      </w:pPr>
-      <w:r>
-        <w:rPr/>
-      </w:r>
-    </w:p>
+    <w:p/>
     <w:sectPr>
-      <w:headerReference w:type="even" r:id="rId2"/>
-      <w:headerReference w:type="default" r:id="rId3"/>
-      <w:headerReference w:type="first" r:id="rId4"/>
-      <w:footerReference w:type="even" r:id="rId5"/>
-      <w:footerReference w:type="default" r:id="rId6"/>
-      <w:footerReference w:type="first" r:id="rId7"/>
-      <w:type w:val="nextPage"/>
+      <w:headerReference w:type="default" r:id="rId7"/>
+      <w:footerReference w:type="default" r:id="rId8"/>
+      <w:headerReference w:type="first" r:id="rId9"/>
+      <w:footerReference w:type="first" r:id="rId10"/>
       <w:pgSz w:w="12240" w:h="15840"/>
-      <w:pgMar w:left="1440" w:right="1440" w:gutter="0" w:header="720" w:top="1440" w:footer="720" w:bottom="1440"/>
-      <w:pgNumType w:fmt="decimal"/>
-      <w:formProt w:val="false"/>
-      <w:textDirection w:val="lrTb"/>
-      <w:docGrid w:type="default" w:linePitch="360" w:charSpace="4096"/>
+      <w:pgMar w:top="1440" w:right="1440" w:bottom="1440" w:left="1440" w:header="720" w:footer="720" w:gutter="0"/>
+      <w:cols w:space="720"/>
+      <w:formProt w:val="0"/>
+      <w:docGrid w:linePitch="360" w:charSpace="4096"/>
     </w:sectPr>
   </w:body>
 </w:document>
 </file>
 
+<file path=word/endnotes.xml><?xml version="1.0" encoding="utf-8"?>
+<w:endnotes xmlns:wpc="http://schemas.microsoft.com/office/word/2010/wordprocessingCanvas" xmlns:cx="http://schemas.microsoft.com/office/drawing/2014/chartex" xmlns:cx1="http://schemas.microsoft.com/office/drawing/2015/9/8/chartex" xmlns:cx2="http://schemas.microsoft.com/office/drawing/2015/10/21/chartex" xmlns:cx3="http://schemas.microsoft.com/office/drawing/2016/5/9/chartex" xmlns:cx4="http://schemas.microsoft.com/office/drawing/2016/5/10/chartex" xmlns:cx5="http://schemas.microsoft.com/office/drawing/2016/5/11/chartex" xmlns:cx6="http://schemas.microsoft.com/office/drawing/2016/5/12/chartex" xmlns:cx7="http://schemas.microsoft.com/office/drawing/2016/5/13/chartex" xmlns:cx8="http://schemas.microsoft.com/office/drawing/2016/5/14/chartex" xmlns:mc="http://schemas.openxmlformats.org/markup-compatibility/2006" xmlns:aink="http://schemas.microsoft.com/office/drawing/2016/ink" xmlns:am3d="http://schemas.microsoft.com/office/drawing/2017/model3d" xmlns:o="urn:schemas-microsoft-com:office:office" xmlns:oel="http://schemas.microsoft.com/office/2019/extlst" xmlns:r="http://schemas.openxmlformats.org/officeDocument/2006/relationships" xmlns:m="http://schemas.openxmlformats.org/officeDocument/2006/math" xmlns:v="urn:schemas-microsoft-com:vml" xmlns:wp14="http://schemas.microsoft.com/office/word/2010/wordprocessingDrawing" xmlns:wp="http://schemas.openxmlformats.org/drawingml/2006/wordprocessingDrawing" xmlns:w10="urn:schemas-microsoft-com:office:word" xmlns:w="http://schemas.openxmlformats.org/wordprocessingml/2006/main" xmlns:w14="http://schemas.microsoft.com/office/word/2010/wordml" xmlns:w15="http://schemas.microsoft.com/office/word/2012/wordml" xmlns:w16cex="http://schemas.microsoft.com/office/word/2018/wordml/cex" xmlns:w16cid="http://schemas.microsoft.com/office/word/2016/wordml/cid" xmlns:w16="http://schemas.microsoft.com/office/word/2018/wordml" xmlns:w16du="http://schemas.microsoft.com/office/word/2023/wordml/word16du" xmlns:w16sdtdh="http://schemas.microsoft.com/office/word/2020/wordml/sdtdatahash" xmlns:w16sdtfl="http://schemas.microsoft.com/office/word/2024/wordml/sdtformatlock" xmlns:w16se="http://schemas.microsoft.com/office/word/2015/wordml/symex" xmlns:wpg="http://schemas.microsoft.com/office/word/2010/wordprocessingGroup" xmlns:wpi="http://schemas.microsoft.com/office/word/2010/wordprocessingInk" xmlns:wne="http://schemas.microsoft.com/office/word/2006/wordml" xmlns:wps="http://schemas.microsoft.com/office/word/2010/wordprocessingShape" mc:Ignorable="w14 w15 w16se w16cid w16 w16cex w16sdtdh w16sdtfl w16du wp14">
+  <w:endnote w:type="separator" w:id="-1">
+    <w:p>
+      <w:pPr>
+        <w:spacing w:after="0" w:line="240" w:lineRule="auto"/>
+      </w:pPr>
+      <w:r>
+        <w:separator/>
+      </w:r>
+    </w:p>
+  </w:endnote>
+  <w:endnote w:type="continuationSeparator" w:id="0">
+    <w:p>
+      <w:pPr>
+        <w:spacing w:after="0" w:line="240" w:lineRule="auto"/>
+      </w:pPr>
+      <w:r>
+        <w:continuationSeparator/>
+      </w:r>
+    </w:p>
+  </w:endnote>
+</w:endnotes>
+</file>
+
 <file path=word/footer1.xml><?xml version="1.0" encoding="utf-8"?>
-<w:ftr xmlns:o="urn:schemas-microsoft-com:office:office" xmlns:r="http://schemas.openxmlformats.org/officeDocument/2006/relationships" xmlns:v="urn:schemas-microsoft-com:vml" xmlns:w="http://schemas.openxmlformats.org/wordprocessingml/2006/main" xmlns:w10="urn:schemas-microsoft-com:office:word" xmlns:wp="http://schemas.openxmlformats.org/drawingml/2006/wordprocessingDrawing" xmlns:pic="http://schemas.openxmlformats.org/drawingml/2006/picture" xmlns:wps="http://schemas.microsoft.com/office/word/2010/wordprocessingShape" xmlns:wpg="http://schemas.microsoft.com/office/word/2010/wordprocessingGroup" xmlns:mc="http://schemas.openxmlformats.org/markup-compatibility/2006" xmlns:wp14="http://schemas.microsoft.com/office/word/2010/wordprocessingDrawing" xmlns:w14="http://schemas.microsoft.com/office/word/2010/wordml" xmlns:w15="http://schemas.microsoft.com/office/word/2012/wordml" mc:Ignorable="w14 wp14 w15">
+<w:ftr xmlns:wpc="http://schemas.microsoft.com/office/word/2010/wordprocessingCanvas" xmlns:cx="http://schemas.microsoft.com/office/drawing/2014/chartex" xmlns:cx1="http://schemas.microsoft.com/office/drawing/2015/9/8/chartex" xmlns:cx2="http://schemas.microsoft.com/office/drawing/2015/10/21/chartex" xmlns:cx3="http://schemas.microsoft.com/office/drawing/2016/5/9/chartex" xmlns:cx4="http://schemas.microsoft.com/office/drawing/2016/5/10/chartex" xmlns:cx5="http://schemas.microsoft.com/office/drawing/2016/5/11/chartex" xmlns:cx6="http://schemas.microsoft.com/office/drawing/2016/5/12/chartex" xmlns:cx7="http://schemas.microsoft.com/office/drawing/2016/5/13/chartex" xmlns:cx8="http://schemas.microsoft.com/office/drawing/2016/5/14/chartex" xmlns:mc="http://schemas.openxmlformats.org/markup-compatibility/2006" xmlns:aink="http://schemas.microsoft.com/office/drawing/2016/ink" xmlns:am3d="http://schemas.microsoft.com/office/drawing/2017/model3d" xmlns:o="urn:schemas-microsoft-com:office:office" xmlns:oel="http://schemas.microsoft.com/office/2019/extlst" xmlns:r="http://schemas.openxmlformats.org/officeDocument/2006/relationships" xmlns:m="http://schemas.openxmlformats.org/officeDocument/2006/math" xmlns:v="urn:schemas-microsoft-com:vml" xmlns:wp14="http://schemas.microsoft.com/office/word/2010/wordprocessingDrawing" xmlns:wp="http://schemas.openxmlformats.org/drawingml/2006/wordprocessingDrawing" xmlns:w10="urn:schemas-microsoft-com:office:word" xmlns:w="http://schemas.openxmlformats.org/wordprocessingml/2006/main" xmlns:w14="http://schemas.microsoft.com/office/word/2010/wordml" xmlns:w15="http://schemas.microsoft.com/office/word/2012/wordml" xmlns:w16cex="http://schemas.microsoft.com/office/word/2018/wordml/cex" xmlns:w16cid="http://schemas.microsoft.com/office/word/2016/wordml/cid" xmlns:w16="http://schemas.microsoft.com/office/word/2018/wordml" xmlns:w16du="http://schemas.microsoft.com/office/word/2023/wordml/word16du" xmlns:w16sdtdh="http://schemas.microsoft.com/office/word/2020/wordml/sdtdatahash" xmlns:w16sdtfl="http://schemas.microsoft.com/office/word/2024/wordml/sdtformatlock" xmlns:w16se="http://schemas.microsoft.com/office/word/2015/wordml/symex" xmlns:wpg="http://schemas.microsoft.com/office/word/2010/wordprocessingGroup" xmlns:wpi="http://schemas.microsoft.com/office/word/2010/wordprocessingInk" xmlns:wne="http://schemas.microsoft.com/office/word/2006/wordml" xmlns:wps="http://schemas.microsoft.com/office/word/2010/wordprocessingShape" mc:Ignorable="w14 w15 w16se w16cid w16 w16cex w16sdtdh w16sdtfl w16du wp14">
   <w:p>
     <w:pPr>
       <w:pStyle w:val="Footer"/>
-      <w:rPr/>
     </w:pPr>
     <w:r>
-      <w:rPr/>
+      <w:t xml:space="preserve">Rev </w:t>
+    </w:r>
+    <w:r>
+      <w:t>5</w:t>
+    </w:r>
+    <w:r>
+      <w:t xml:space="preserve"> – page </w:t>
+    </w:r>
+    <w:r>
+      <w:fldChar w:fldCharType="begin"/>
+    </w:r>
+    <w:r>
+      <w:instrText xml:space="preserve"> PAGE </w:instrText>
+    </w:r>
+    <w:r>
+      <w:fldChar w:fldCharType="separate"/>
+    </w:r>
+    <w:r>
+      <w:t>2</w:t>
+    </w:r>
+    <w:r>
+      <w:fldChar w:fldCharType="end"/>
+    </w:r>
+    <w:r>
+      <w:tab/>
+      <w:t xml:space="preserve">Copyright </w:t>
+    </w:r>
+    <w:r>
+      <w:rPr>
+        <w:rFonts w:cstheme="minorHAnsi"/>
+      </w:rPr>
+      <w:t>©</w:t>
+    </w:r>
+    <w:r>
+      <w:t xml:space="preserve"> 2021-2025 Advanced Applications</w:t>
+    </w:r>
+    <w:r>
+      <w:tab/>
+      <w:t>2025-04-</w:t>
+    </w:r>
+    <w:r>
+      <w:t>23</w:t>
     </w:r>
   </w:p>
 </w:ftr>
 </file>
 
 <file path=word/footer2.xml><?xml version="1.0" encoding="utf-8"?>
-<w:ftr xmlns:o="urn:schemas-microsoft-com:office:office" xmlns:r="http://schemas.openxmlformats.org/officeDocument/2006/relationships" xmlns:v="urn:schemas-microsoft-com:vml" xmlns:w="http://schemas.openxmlformats.org/wordprocessingml/2006/main" xmlns:w10="urn:schemas-microsoft-com:office:word" xmlns:wp="http://schemas.openxmlformats.org/drawingml/2006/wordprocessingDrawing" xmlns:pic="http://schemas.openxmlformats.org/drawingml/2006/picture" xmlns:wps="http://schemas.microsoft.com/office/word/2010/wordprocessingShape" xmlns:wpg="http://schemas.microsoft.com/office/word/2010/wordprocessingGroup" xmlns:mc="http://schemas.openxmlformats.org/markup-compatibility/2006" xmlns:wp14="http://schemas.microsoft.com/office/word/2010/wordprocessingDrawing" xmlns:w14="http://schemas.microsoft.com/office/word/2010/wordml" xmlns:w15="http://schemas.microsoft.com/office/word/2012/wordml" mc:Ignorable="w14 wp14 w15">
+<w:ftr xmlns:wpc="http://schemas.microsoft.com/office/word/2010/wordprocessingCanvas" xmlns:cx="http://schemas.microsoft.com/office/drawing/2014/chartex" xmlns:cx1="http://schemas.microsoft.com/office/drawing/2015/9/8/chartex" xmlns:cx2="http://schemas.microsoft.com/office/drawing/2015/10/21/chartex" xmlns:cx3="http://schemas.microsoft.com/office/drawing/2016/5/9/chartex" xmlns:cx4="http://schemas.microsoft.com/office/drawing/2016/5/10/chartex" xmlns:cx5="http://schemas.microsoft.com/office/drawing/2016/5/11/chartex" xmlns:cx6="http://schemas.microsoft.com/office/drawing/2016/5/12/chartex" xmlns:cx7="http://schemas.microsoft.com/office/drawing/2016/5/13/chartex" xmlns:cx8="http://schemas.microsoft.com/office/drawing/2016/5/14/chartex" xmlns:mc="http://schemas.openxmlformats.org/markup-compatibility/2006" xmlns:aink="http://schemas.microsoft.com/office/drawing/2016/ink" xmlns:am3d="http://schemas.microsoft.com/office/drawing/2017/model3d" xmlns:o="urn:schemas-microsoft-com:office:office" xmlns:oel="http://schemas.microsoft.com/office/2019/extlst" xmlns:r="http://schemas.openxmlformats.org/officeDocument/2006/relationships" xmlns:m="http://schemas.openxmlformats.org/officeDocument/2006/math" xmlns:v="urn:schemas-microsoft-com:vml" xmlns:wp14="http://schemas.microsoft.com/office/word/2010/wordprocessingDrawing" xmlns:wp="http://schemas.openxmlformats.org/drawingml/2006/wordprocessingDrawing" xmlns:w10="urn:schemas-microsoft-com:office:word" xmlns:w="http://schemas.openxmlformats.org/wordprocessingml/2006/main" xmlns:w14="http://schemas.microsoft.com/office/word/2010/wordml" xmlns:w15="http://schemas.microsoft.com/office/word/2012/wordml" xmlns:w16cex="http://schemas.microsoft.com/office/word/2018/wordml/cex" xmlns:w16cid="http://schemas.microsoft.com/office/word/2016/wordml/cid" xmlns:w16="http://schemas.microsoft.com/office/word/2018/wordml" xmlns:w16du="http://schemas.microsoft.com/office/word/2023/wordml/word16du" xmlns:w16sdtdh="http://schemas.microsoft.com/office/word/2020/wordml/sdtdatahash" xmlns:w16sdtfl="http://schemas.microsoft.com/office/word/2024/wordml/sdtformatlock" xmlns:w16se="http://schemas.microsoft.com/office/word/2015/wordml/symex" xmlns:wpg="http://schemas.microsoft.com/office/word/2010/wordprocessingGroup" xmlns:wpi="http://schemas.microsoft.com/office/word/2010/wordprocessingInk" xmlns:wne="http://schemas.microsoft.com/office/word/2006/wordml" xmlns:wps="http://schemas.microsoft.com/office/word/2010/wordprocessingShape" mc:Ignorable="w14 w15 w16se w16cid w16 w16cex w16sdtdh w16sdtfl w16du wp14">
   <w:p>
     <w:pPr>
       <w:pStyle w:val="Footer"/>
-      <w:rPr/>
     </w:pPr>
     <w:r>
-      <w:rPr/>
-      <w:t xml:space="preserve">Rev </w:t>
-    </w:r>
-    <w:r>
-      <w:rPr/>
-      <w:t>4</w:t>
-    </w:r>
-    <w:r>
-      <w:rPr/>
-      <w:t xml:space="preserve"> – page </w:t>
-    </w:r>
-    <w:r>
-      <w:rPr/>
+      <w:t xml:space="preserve">Rev 4 – page </w:t>
+    </w:r>
+    <w:r>
       <w:fldChar w:fldCharType="begin"/>
     </w:r>
     <w:r>
-      <w:rPr/>
       <w:instrText xml:space="preserve"> PAGE </w:instrText>
     </w:r>
     <w:r>
-      <w:rPr/>
       <w:fldChar w:fldCharType="separate"/>
     </w:r>
     <w:r>
-      <w:rPr/>
       <w:t>2</w:t>
     </w:r>
     <w:r>
-      <w:rPr/>
       <w:fldChar w:fldCharType="end"/>
     </w:r>
     <w:r>
-      <w:rPr/>
       <w:tab/>
       <w:t xml:space="preserve">Copyright </w:t>
     </w:r>
     <w:r>
       <w:rPr>
-        <w:rFonts w:cs="Calibri" w:cstheme="minorHAnsi"/>
+        <w:rFonts w:cstheme="minorHAnsi"/>
       </w:rPr>
       <w:t>©</w:t>
     </w:r>
     <w:r>
-      <w:rPr/>
-      <w:t xml:space="preserve"> 2021-</w:t>
-    </w:r>
-    <w:r>
-      <w:rPr/>
-      <w:t>2025</w:t>
-    </w:r>
-    <w:r>
-      <w:rPr/>
-      <w:t xml:space="preserve"> Advanced Applications</w:t>
+      <w:t xml:space="preserve"> 2021-2025 Advanced Applications</w:t>
+    </w:r>
+    <w:r>
       <w:tab/>
-      <w:t>202</w:t>
-    </w:r>
-    <w:r>
-      <w:rPr/>
-      <w:t>5-04-08</w:t>
+      <w:t>2025-04-08</w:t>
     </w:r>
   </w:p>
 </w:ftr>
 </file>
 
-<file path=word/footer3.xml><?xml version="1.0" encoding="utf-8"?>
-<w:ftr xmlns:o="urn:schemas-microsoft-com:office:office" xmlns:r="http://schemas.openxmlformats.org/officeDocument/2006/relationships" xmlns:v="urn:schemas-microsoft-com:vml" xmlns:w="http://schemas.openxmlformats.org/wordprocessingml/2006/main" xmlns:w10="urn:schemas-microsoft-com:office:word" xmlns:wp="http://schemas.openxmlformats.org/drawingml/2006/wordprocessingDrawing" xmlns:pic="http://schemas.openxmlformats.org/drawingml/2006/picture" xmlns:wps="http://schemas.microsoft.com/office/word/2010/wordprocessingShape" xmlns:wpg="http://schemas.microsoft.com/office/word/2010/wordprocessingGroup" xmlns:mc="http://schemas.openxmlformats.org/markup-compatibility/2006" xmlns:wp14="http://schemas.microsoft.com/office/word/2010/wordprocessingDrawing" xmlns:w14="http://schemas.microsoft.com/office/word/2010/wordml" xmlns:w15="http://schemas.microsoft.com/office/word/2012/wordml" mc:Ignorable="w14 wp14 w15">
-  <w:p>
-    <w:pPr>
-      <w:pStyle w:val="Footer"/>
-      <w:rPr/>
-    </w:pPr>
-    <w:r>
-      <w:rPr/>
-      <w:t xml:space="preserve">Rev </w:t>
-    </w:r>
-    <w:r>
-      <w:rPr/>
-      <w:t>4</w:t>
-    </w:r>
-    <w:r>
-      <w:rPr/>
-      <w:t xml:space="preserve"> – page </w:t>
-    </w:r>
-    <w:r>
-      <w:rPr/>
-      <w:fldChar w:fldCharType="begin"/>
-    </w:r>
-    <w:r>
-      <w:rPr/>
-      <w:instrText xml:space="preserve"> PAGE </w:instrText>
-    </w:r>
-    <w:r>
-      <w:rPr/>
-      <w:fldChar w:fldCharType="separate"/>
-    </w:r>
-    <w:r>
-      <w:rPr/>
-      <w:t>2</w:t>
-    </w:r>
-    <w:r>
-      <w:rPr/>
-      <w:fldChar w:fldCharType="end"/>
-    </w:r>
-    <w:r>
-      <w:rPr/>
-      <w:tab/>
-      <w:t xml:space="preserve">Copyright </w:t>
-    </w:r>
-    <w:r>
-      <w:rPr>
-        <w:rFonts w:cs="Calibri" w:cstheme="minorHAnsi"/>
-      </w:rPr>
-      <w:t>©</w:t>
-    </w:r>
-    <w:r>
-      <w:rPr/>
-      <w:t xml:space="preserve"> 2021-</w:t>
-    </w:r>
-    <w:r>
-      <w:rPr/>
-      <w:t>2025</w:t>
-    </w:r>
-    <w:r>
-      <w:rPr/>
-      <w:t xml:space="preserve"> Advanced Applications</w:t>
-      <w:tab/>
-      <w:t>202</w:t>
-    </w:r>
-    <w:r>
-      <w:rPr/>
-      <w:t>5-04-08</w:t>
-    </w:r>
-  </w:p>
-</w:ftr>
+<file path=word/footnotes.xml><?xml version="1.0" encoding="utf-8"?>
+<w:footnotes xmlns:wpc="http://schemas.microsoft.com/office/word/2010/wordprocessingCanvas" xmlns:cx="http://schemas.microsoft.com/office/drawing/2014/chartex" xmlns:cx1="http://schemas.microsoft.com/office/drawing/2015/9/8/chartex" xmlns:cx2="http://schemas.microsoft.com/office/drawing/2015/10/21/chartex" xmlns:cx3="http://schemas.microsoft.com/office/drawing/2016/5/9/chartex" xmlns:cx4="http://schemas.microsoft.com/office/drawing/2016/5/10/chartex" xmlns:cx5="http://schemas.microsoft.com/office/drawing/2016/5/11/chartex" xmlns:cx6="http://schemas.microsoft.com/office/drawing/2016/5/12/chartex" xmlns:cx7="http://schemas.microsoft.com/office/drawing/2016/5/13/chartex" xmlns:cx8="http://schemas.microsoft.com/office/drawing/2016/5/14/chartex" xmlns:mc="http://schemas.openxmlformats.org/markup-compatibility/2006" xmlns:aink="http://schemas.microsoft.com/office/drawing/2016/ink" xmlns:am3d="http://schemas.microsoft.com/office/drawing/2017/model3d" xmlns:o="urn:schemas-microsoft-com:office:office" xmlns:oel="http://schemas.microsoft.com/office/2019/extlst" xmlns:r="http://schemas.openxmlformats.org/officeDocument/2006/relationships" xmlns:m="http://schemas.openxmlformats.org/officeDocument/2006/math" xmlns:v="urn:schemas-microsoft-com:vml" xmlns:wp14="http://schemas.microsoft.com/office/word/2010/wordprocessingDrawing" xmlns:wp="http://schemas.openxmlformats.org/drawingml/2006/wordprocessingDrawing" xmlns:w10="urn:schemas-microsoft-com:office:word" xmlns:w="http://schemas.openxmlformats.org/wordprocessingml/2006/main" xmlns:w14="http://schemas.microsoft.com/office/word/2010/wordml" xmlns:w15="http://schemas.microsoft.com/office/word/2012/wordml" xmlns:w16cex="http://schemas.microsoft.com/office/word/2018/wordml/cex" xmlns:w16cid="http://schemas.microsoft.com/office/word/2016/wordml/cid" xmlns:w16="http://schemas.microsoft.com/office/word/2018/wordml" xmlns:w16du="http://schemas.microsoft.com/office/word/2023/wordml/word16du" xmlns:w16sdtdh="http://schemas.microsoft.com/office/word/2020/wordml/sdtdatahash" xmlns:w16sdtfl="http://schemas.microsoft.com/office/word/2024/wordml/sdtformatlock" xmlns:w16se="http://schemas.microsoft.com/office/word/2015/wordml/symex" xmlns:wpg="http://schemas.microsoft.com/office/word/2010/wordprocessingGroup" xmlns:wpi="http://schemas.microsoft.com/office/word/2010/wordprocessingInk" xmlns:wne="http://schemas.microsoft.com/office/word/2006/wordml" xmlns:wps="http://schemas.microsoft.com/office/word/2010/wordprocessingShape" mc:Ignorable="w14 w15 w16se w16cid w16 w16cex w16sdtdh w16sdtfl w16du wp14">
+  <w:footnote w:type="separator" w:id="-1">
+    <w:p>
+      <w:pPr>
+        <w:spacing w:after="0" w:line="240" w:lineRule="auto"/>
+      </w:pPr>
+      <w:r>
+        <w:separator/>
+      </w:r>
+    </w:p>
+  </w:footnote>
+  <w:footnote w:type="continuationSeparator" w:id="0">
+    <w:p>
+      <w:pPr>
+        <w:spacing w:after="0" w:line="240" w:lineRule="auto"/>
+      </w:pPr>
+      <w:r>
+        <w:continuationSeparator/>
+      </w:r>
+    </w:p>
+  </w:footnote>
+</w:footnotes>
 </file>
 
 <file path=word/header1.xml><?xml version="1.0" encoding="utf-8"?>
-<w:hdr xmlns:o="urn:schemas-microsoft-com:office:office" xmlns:r="http://schemas.openxmlformats.org/officeDocument/2006/relationships" xmlns:v="urn:schemas-microsoft-com:vml" xmlns:w="http://schemas.openxmlformats.org/wordprocessingml/2006/main" xmlns:w10="urn:schemas-microsoft-com:office:word" xmlns:wp="http://schemas.openxmlformats.org/drawingml/2006/wordprocessingDrawing" xmlns:pic="http://schemas.openxmlformats.org/drawingml/2006/picture" xmlns:wps="http://schemas.microsoft.com/office/word/2010/wordprocessingShape" xmlns:wpg="http://schemas.microsoft.com/office/word/2010/wordprocessingGroup" xmlns:mc="http://schemas.openxmlformats.org/markup-compatibility/2006" xmlns:wp14="http://schemas.microsoft.com/office/word/2010/wordprocessingDrawing" xmlns:w14="http://schemas.microsoft.com/office/word/2010/wordml" xmlns:w15="http://schemas.microsoft.com/office/word/2012/wordml" mc:Ignorable="w14 wp14 w15">
+<w:hdr xmlns:wpc="http://schemas.microsoft.com/office/word/2010/wordprocessingCanvas" xmlns:cx="http://schemas.microsoft.com/office/drawing/2014/chartex" xmlns:cx1="http://schemas.microsoft.com/office/drawing/2015/9/8/chartex" xmlns:cx2="http://schemas.microsoft.com/office/drawing/2015/10/21/chartex" xmlns:cx3="http://schemas.microsoft.com/office/drawing/2016/5/9/chartex" xmlns:cx4="http://schemas.microsoft.com/office/drawing/2016/5/10/chartex" xmlns:cx5="http://schemas.microsoft.com/office/drawing/2016/5/11/chartex" xmlns:cx6="http://schemas.microsoft.com/office/drawing/2016/5/12/chartex" xmlns:cx7="http://schemas.microsoft.com/office/drawing/2016/5/13/chartex" xmlns:cx8="http://schemas.microsoft.com/office/drawing/2016/5/14/chartex" xmlns:mc="http://schemas.openxmlformats.org/markup-compatibility/2006" xmlns:aink="http://schemas.microsoft.com/office/drawing/2016/ink" xmlns:am3d="http://schemas.microsoft.com/office/drawing/2017/model3d" xmlns:o="urn:schemas-microsoft-com:office:office" xmlns:oel="http://schemas.microsoft.com/office/2019/extlst" xmlns:r="http://schemas.openxmlformats.org/officeDocument/2006/relationships" xmlns:m="http://schemas.openxmlformats.org/officeDocument/2006/math" xmlns:v="urn:schemas-microsoft-com:vml" xmlns:wp14="http://schemas.microsoft.com/office/word/2010/wordprocessingDrawing" xmlns:wp="http://schemas.openxmlformats.org/drawingml/2006/wordprocessingDrawing" xmlns:w10="urn:schemas-microsoft-com:office:word" xmlns:w="http://schemas.openxmlformats.org/wordprocessingml/2006/main" xmlns:w14="http://schemas.microsoft.com/office/word/2010/wordml" xmlns:w15="http://schemas.microsoft.com/office/word/2012/wordml" xmlns:w16cex="http://schemas.microsoft.com/office/word/2018/wordml/cex" xmlns:w16cid="http://schemas.microsoft.com/office/word/2016/wordml/cid" xmlns:w16="http://schemas.microsoft.com/office/word/2018/wordml" xmlns:w16du="http://schemas.microsoft.com/office/word/2023/wordml/word16du" xmlns:w16sdtdh="http://schemas.microsoft.com/office/word/2020/wordml/sdtdatahash" xmlns:w16sdtfl="http://schemas.microsoft.com/office/word/2024/wordml/sdtformatlock" xmlns:w16se="http://schemas.microsoft.com/office/word/2015/wordml/symex" xmlns:wpg="http://schemas.microsoft.com/office/word/2010/wordprocessingGroup" xmlns:wpi="http://schemas.microsoft.com/office/word/2010/wordprocessingInk" xmlns:wne="http://schemas.microsoft.com/office/word/2006/wordml" xmlns:wps="http://schemas.microsoft.com/office/word/2010/wordprocessingShape" mc:Ignorable="w14 w15 w16se w16cid w16 w16cex w16sdtdh w16sdtfl w16du wp14">
+  <w:p>
+    <w:pPr>
+      <w:pStyle w:val="Title"/>
+      <w:jc w:val="center"/>
+    </w:pPr>
+    <w:r>
+      <w:t>VRDB</w:t>
+    </w:r>
+  </w:p>
+  <w:p>
+    <w:pPr>
+      <w:spacing w:after="0"/>
+      <w:jc w:val="center"/>
+    </w:pPr>
+    <w:r>
+      <w:t>Version 2.</w:t>
+    </w:r>
+    <w:r>
+      <w:t>x</w:t>
+    </w:r>
+  </w:p>
   <w:p>
     <w:pPr>
       <w:pStyle w:val="Header"/>
-      <w:rPr/>
     </w:pPr>
-    <w:r>
-      <w:rPr/>
-    </w:r>
   </w:p>
 </w:hdr>
 </file>
 
 <file path=word/header2.xml><?xml version="1.0" encoding="utf-8"?>
-<w:hdr xmlns:o="urn:schemas-microsoft-com:office:office" xmlns:r="http://schemas.openxmlformats.org/officeDocument/2006/relationships" xmlns:v="urn:schemas-microsoft-com:vml" xmlns:w="http://schemas.openxmlformats.org/wordprocessingml/2006/main" xmlns:w10="urn:schemas-microsoft-com:office:word" xmlns:wp="http://schemas.openxmlformats.org/drawingml/2006/wordprocessingDrawing" xmlns:pic="http://schemas.openxmlformats.org/drawingml/2006/picture" xmlns:wps="http://schemas.microsoft.com/office/word/2010/wordprocessingShape" xmlns:wpg="http://schemas.microsoft.com/office/word/2010/wordprocessingGroup" xmlns:mc="http://schemas.openxmlformats.org/markup-compatibility/2006" xmlns:wp14="http://schemas.microsoft.com/office/word/2010/wordprocessingDrawing" xmlns:w14="http://schemas.microsoft.com/office/word/2010/wordml" xmlns:w15="http://schemas.microsoft.com/office/word/2012/wordml" mc:Ignorable="w14 wp14 w15">
+<w:hdr xmlns:wpc="http://schemas.microsoft.com/office/word/2010/wordprocessingCanvas" xmlns:cx="http://schemas.microsoft.com/office/drawing/2014/chartex" xmlns:cx1="http://schemas.microsoft.com/office/drawing/2015/9/8/chartex" xmlns:cx2="http://schemas.microsoft.com/office/drawing/2015/10/21/chartex" xmlns:cx3="http://schemas.microsoft.com/office/drawing/2016/5/9/chartex" xmlns:cx4="http://schemas.microsoft.com/office/drawing/2016/5/10/chartex" xmlns:cx5="http://schemas.microsoft.com/office/drawing/2016/5/11/chartex" xmlns:cx6="http://schemas.microsoft.com/office/drawing/2016/5/12/chartex" xmlns:cx7="http://schemas.microsoft.com/office/drawing/2016/5/13/chartex" xmlns:cx8="http://schemas.microsoft.com/office/drawing/2016/5/14/chartex" xmlns:mc="http://schemas.openxmlformats.org/markup-compatibility/2006" xmlns:aink="http://schemas.microsoft.com/office/drawing/2016/ink" xmlns:am3d="http://schemas.microsoft.com/office/drawing/2017/model3d" xmlns:o="urn:schemas-microsoft-com:office:office" xmlns:oel="http://schemas.microsoft.com/office/2019/extlst" xmlns:r="http://schemas.openxmlformats.org/officeDocument/2006/relationships" xmlns:m="http://schemas.openxmlformats.org/officeDocument/2006/math" xmlns:v="urn:schemas-microsoft-com:vml" xmlns:wp14="http://schemas.microsoft.com/office/word/2010/wordprocessingDrawing" xmlns:wp="http://schemas.openxmlformats.org/drawingml/2006/wordprocessingDrawing" xmlns:w10="urn:schemas-microsoft-com:office:word" xmlns:w="http://schemas.openxmlformats.org/wordprocessingml/2006/main" xmlns:w14="http://schemas.microsoft.com/office/word/2010/wordml" xmlns:w15="http://schemas.microsoft.com/office/word/2012/wordml" xmlns:w16cex="http://schemas.microsoft.com/office/word/2018/wordml/cex" xmlns:w16cid="http://schemas.microsoft.com/office/word/2016/wordml/cid" xmlns:w16="http://schemas.microsoft.com/office/word/2018/wordml" xmlns:w16du="http://schemas.microsoft.com/office/word/2023/wordml/word16du" xmlns:w16sdtdh="http://schemas.microsoft.com/office/word/2020/wordml/sdtdatahash" xmlns:w16sdtfl="http://schemas.microsoft.com/office/word/2024/wordml/sdtformatlock" xmlns:w16se="http://schemas.microsoft.com/office/word/2015/wordml/symex" xmlns:wpg="http://schemas.microsoft.com/office/word/2010/wordprocessingGroup" xmlns:wpi="http://schemas.microsoft.com/office/word/2010/wordprocessingInk" xmlns:wne="http://schemas.microsoft.com/office/word/2006/wordml" xmlns:wps="http://schemas.microsoft.com/office/word/2010/wordprocessingShape" mc:Ignorable="w14 w15 w16se w16cid w16 w16cex w16sdtdh w16sdtfl w16du wp14">
   <w:p>
     <w:pPr>
       <w:pStyle w:val="Title"/>
       <w:jc w:val="center"/>
-      <w:rPr/>
     </w:pPr>
     <w:r>
-      <w:rPr/>
       <w:t>VRDB</w:t>
     </w:r>
   </w:p>
   <w:p>
     <w:pPr>
-      <w:pStyle w:val="Normal"/>
-      <w:spacing w:before="0" w:after="0"/>
+      <w:spacing w:after="0"/>
       <w:jc w:val="center"/>
-      <w:rPr/>
     </w:pPr>
     <w:r>
-      <w:rPr/>
-      <w:t>Version 2.</w:t>
-    </w:r>
-    <w:r>
-      <w:rPr/>
-      <w:t>3</w:t>
+      <w:t>Version 2.3</w:t>
     </w:r>
   </w:p>
   <w:p>
     <w:pPr>
       <w:pStyle w:val="Header"/>
-      <w:rPr/>
     </w:pPr>
-    <w:r>
-      <w:rPr/>
-    </w:r>
-  </w:p>
-</w:hdr>
-</file>
-
-<file path=word/header3.xml><?xml version="1.0" encoding="utf-8"?>
-<w:hdr xmlns:o="urn:schemas-microsoft-com:office:office" xmlns:r="http://schemas.openxmlformats.org/officeDocument/2006/relationships" xmlns:v="urn:schemas-microsoft-com:vml" xmlns:w="http://schemas.openxmlformats.org/wordprocessingml/2006/main" xmlns:w10="urn:schemas-microsoft-com:office:word" xmlns:wp="http://schemas.openxmlformats.org/drawingml/2006/wordprocessingDrawing" xmlns:pic="http://schemas.openxmlformats.org/drawingml/2006/picture" xmlns:wps="http://schemas.microsoft.com/office/word/2010/wordprocessingShape" xmlns:wpg="http://schemas.microsoft.com/office/word/2010/wordprocessingGroup" xmlns:mc="http://schemas.openxmlformats.org/markup-compatibility/2006" xmlns:wp14="http://schemas.microsoft.com/office/word/2010/wordprocessingDrawing" xmlns:w14="http://schemas.microsoft.com/office/word/2010/wordml" xmlns:w15="http://schemas.microsoft.com/office/word/2012/wordml" mc:Ignorable="w14 wp14 w15">
-  <w:p>
-    <w:pPr>
-      <w:pStyle w:val="Title"/>
-      <w:jc w:val="center"/>
-      <w:rPr/>
-    </w:pPr>
-    <w:r>
-      <w:rPr/>
-      <w:t>VRDB</w:t>
-    </w:r>
-  </w:p>
-  <w:p>
-    <w:pPr>
-      <w:pStyle w:val="Normal"/>
-      <w:spacing w:before="0" w:after="0"/>
-      <w:jc w:val="center"/>
-      <w:rPr/>
-    </w:pPr>
-    <w:r>
-      <w:rPr/>
-      <w:t>Version 2.</w:t>
-    </w:r>
-    <w:r>
-      <w:rPr/>
-      <w:t>3</w:t>
-    </w:r>
-  </w:p>
-  <w:p>
-    <w:pPr>
-      <w:pStyle w:val="Header"/>
-      <w:rPr/>
-    </w:pPr>
-    <w:r>
-      <w:rPr/>
-    </w:r>
   </w:p>
 </w:hdr>
 </file>
 
 <file path=word/numbering.xml><?xml version="1.0" encoding="utf-8"?>
-<w:numbering xmlns:w="http://schemas.openxmlformats.org/wordprocessingml/2006/main" xmlns:o="urn:schemas-microsoft-com:office:office" xmlns:r="http://schemas.openxmlformats.org/officeDocument/2006/relationships" xmlns:v="urn:schemas-microsoft-com:vml" xmlns:mc="http://schemas.openxmlformats.org/markup-compatibility/2006" xmlns:w14="http://schemas.microsoft.com/office/word/2010/wordml" mc:Ignorable="w14">
-  <w:abstractNum w:abstractNumId="1">
+<w:numbering xmlns:wpc="http://schemas.microsoft.com/office/word/2010/wordprocessingCanvas" xmlns:cx="http://schemas.microsoft.com/office/drawing/2014/chartex" xmlns:cx1="http://schemas.microsoft.com/office/drawing/2015/9/8/chartex" xmlns:cx2="http://schemas.microsoft.com/office/drawing/2015/10/21/chartex" xmlns:cx3="http://schemas.microsoft.com/office/drawing/2016/5/9/chartex" xmlns:cx4="http://schemas.microsoft.com/office/drawing/2016/5/10/chartex" xmlns:cx5="http://schemas.microsoft.com/office/drawing/2016/5/11/chartex" xmlns:cx6="http://schemas.microsoft.com/office/drawing/2016/5/12/chartex" xmlns:cx7="http://schemas.microsoft.com/office/drawing/2016/5/13/chartex" xmlns:cx8="http://schemas.microsoft.com/office/drawing/2016/5/14/chartex" xmlns:mc="http://schemas.openxmlformats.org/markup-compatibility/2006" xmlns:aink="http://schemas.microsoft.com/office/drawing/2016/ink" xmlns:am3d="http://schemas.microsoft.com/office/drawing/2017/model3d" xmlns:o="urn:schemas-microsoft-com:office:office" xmlns:oel="http://schemas.microsoft.com/office/2019/extlst" xmlns:r="http://schemas.openxmlformats.org/officeDocument/2006/relationships" xmlns:m="http://schemas.openxmlformats.org/officeDocument/2006/math" xmlns:v="urn:schemas-microsoft-com:vml" xmlns:wp14="http://schemas.microsoft.com/office/word/2010/wordprocessingDrawing" xmlns:wp="http://schemas.openxmlformats.org/drawingml/2006/wordprocessingDrawing" xmlns:w10="urn:schemas-microsoft-com:office:word" xmlns:w="http://schemas.openxmlformats.org/wordprocessingml/2006/main" xmlns:w14="http://schemas.microsoft.com/office/word/2010/wordml" xmlns:w15="http://schemas.microsoft.com/office/word/2012/wordml" xmlns:w16cex="http://schemas.microsoft.com/office/word/2018/wordml/cex" xmlns:w16cid="http://schemas.microsoft.com/office/word/2016/wordml/cid" xmlns:w16="http://schemas.microsoft.com/office/word/2018/wordml" xmlns:w16du="http://schemas.microsoft.com/office/word/2023/wordml/word16du" xmlns:w16sdtdh="http://schemas.microsoft.com/office/word/2020/wordml/sdtdatahash" xmlns:w16sdtfl="http://schemas.microsoft.com/office/word/2024/wordml/sdtformatlock" xmlns:w16se="http://schemas.microsoft.com/office/word/2015/wordml/symex" xmlns:wpg="http://schemas.microsoft.com/office/word/2010/wordprocessingGroup" xmlns:wpi="http://schemas.microsoft.com/office/word/2010/wordprocessingInk" xmlns:wne="http://schemas.microsoft.com/office/word/2006/wordml" xmlns:wps="http://schemas.microsoft.com/office/word/2010/wordprocessingShape" mc:Ignorable="w14 w15 w16se w16cid w16 w16cex w16sdtdh w16sdtfl w16du wp14">
+  <w:abstractNum w:abstractNumId="0" w15:restartNumberingAfterBreak="0">
+    <w:nsid w:val="0F7D6457"/>
+    <w:multiLevelType w:val="multilevel"/>
+    <w:tmpl w:val="745097C4"/>
     <w:lvl w:ilvl="0">
       <w:start w:val="1"/>
       <w:numFmt w:val="decimal"/>
@@ -1057,7 +862,6 @@
         </w:tabs>
         <w:ind w:left="720" w:hanging="360"/>
       </w:pPr>
-      <w:rPr/>
     </w:lvl>
     <w:lvl w:ilvl="1">
       <w:start w:val="1"/>
@@ -1070,7 +874,6 @@
         </w:tabs>
         <w:ind w:left="1440" w:hanging="360"/>
       </w:pPr>
-      <w:rPr/>
     </w:lvl>
     <w:lvl w:ilvl="2">
       <w:start w:val="1"/>
@@ -1083,7 +886,6 @@
         </w:tabs>
         <w:ind w:left="2160" w:hanging="180"/>
       </w:pPr>
-      <w:rPr/>
     </w:lvl>
     <w:lvl w:ilvl="3">
       <w:start w:val="1"/>
@@ -1096,7 +898,6 @@
         </w:tabs>
         <w:ind w:left="2880" w:hanging="360"/>
       </w:pPr>
-      <w:rPr/>
     </w:lvl>
     <w:lvl w:ilvl="4">
       <w:start w:val="1"/>
@@ -1109,7 +910,6 @@
         </w:tabs>
         <w:ind w:left="3600" w:hanging="360"/>
       </w:pPr>
-      <w:rPr/>
     </w:lvl>
     <w:lvl w:ilvl="5">
       <w:start w:val="1"/>
@@ -1122,7 +922,6 @@
         </w:tabs>
         <w:ind w:left="4320" w:hanging="180"/>
       </w:pPr>
-      <w:rPr/>
     </w:lvl>
     <w:lvl w:ilvl="6">
       <w:start w:val="1"/>
@@ -1135,7 +934,6 @@
         </w:tabs>
         <w:ind w:left="5040" w:hanging="360"/>
       </w:pPr>
-      <w:rPr/>
     </w:lvl>
     <w:lvl w:ilvl="7">
       <w:start w:val="1"/>
@@ -1148,7 +946,6 @@
         </w:tabs>
         <w:ind w:left="5760" w:hanging="360"/>
       </w:pPr>
-      <w:rPr/>
     </w:lvl>
     <w:lvl w:ilvl="8">
       <w:start w:val="1"/>
@@ -1161,10 +958,12 @@
         </w:tabs>
         <w:ind w:left="6480" w:hanging="180"/>
       </w:pPr>
-      <w:rPr/>
     </w:lvl>
   </w:abstractNum>
-  <w:abstractNum w:abstractNumId="2">
+  <w:abstractNum w:abstractNumId="1" w15:restartNumberingAfterBreak="0">
+    <w:nsid w:val="1696270C"/>
+    <w:multiLevelType w:val="multilevel"/>
+    <w:tmpl w:val="62BA155E"/>
     <w:lvl w:ilvl="0">
       <w:start w:val="1"/>
       <w:numFmt w:val="decimal"/>
@@ -1174,9 +973,8 @@
         <w:tabs>
           <w:tab w:val="num" w:pos="0"/>
         </w:tabs>
-        <w:ind w:left="720" w:hanging="360"/>
-      </w:pPr>
-      <w:rPr/>
+        <w:ind w:left="1080" w:hanging="360"/>
+      </w:pPr>
     </w:lvl>
     <w:lvl w:ilvl="1">
       <w:start w:val="1"/>
@@ -1187,9 +985,8 @@
         <w:tabs>
           <w:tab w:val="num" w:pos="0"/>
         </w:tabs>
-        <w:ind w:left="1440" w:hanging="360"/>
-      </w:pPr>
-      <w:rPr/>
+        <w:ind w:left="1800" w:hanging="360"/>
+      </w:pPr>
     </w:lvl>
     <w:lvl w:ilvl="2">
       <w:start w:val="1"/>
@@ -1200,9 +997,8 @@
         <w:tabs>
           <w:tab w:val="num" w:pos="0"/>
         </w:tabs>
-        <w:ind w:left="2160" w:hanging="180"/>
-      </w:pPr>
-      <w:rPr/>
+        <w:ind w:left="2520" w:hanging="180"/>
+      </w:pPr>
     </w:lvl>
     <w:lvl w:ilvl="3">
       <w:start w:val="1"/>
@@ -1213,9 +1009,8 @@
         <w:tabs>
           <w:tab w:val="num" w:pos="0"/>
         </w:tabs>
-        <w:ind w:left="2880" w:hanging="360"/>
-      </w:pPr>
-      <w:rPr/>
+        <w:ind w:left="3240" w:hanging="360"/>
+      </w:pPr>
     </w:lvl>
     <w:lvl w:ilvl="4">
       <w:start w:val="1"/>
@@ -1226,9 +1021,8 @@
         <w:tabs>
           <w:tab w:val="num" w:pos="0"/>
         </w:tabs>
-        <w:ind w:left="3600" w:hanging="360"/>
-      </w:pPr>
-      <w:rPr/>
+        <w:ind w:left="3960" w:hanging="360"/>
+      </w:pPr>
     </w:lvl>
     <w:lvl w:ilvl="5">
       <w:start w:val="1"/>
@@ -1239,9 +1033,8 @@
         <w:tabs>
           <w:tab w:val="num" w:pos="0"/>
         </w:tabs>
-        <w:ind w:left="4320" w:hanging="180"/>
-      </w:pPr>
-      <w:rPr/>
+        <w:ind w:left="4680" w:hanging="180"/>
+      </w:pPr>
     </w:lvl>
     <w:lvl w:ilvl="6">
       <w:start w:val="1"/>
@@ -1252,9 +1045,8 @@
         <w:tabs>
           <w:tab w:val="num" w:pos="0"/>
         </w:tabs>
-        <w:ind w:left="5040" w:hanging="360"/>
-      </w:pPr>
-      <w:rPr/>
+        <w:ind w:left="5400" w:hanging="360"/>
+      </w:pPr>
     </w:lvl>
     <w:lvl w:ilvl="7">
       <w:start w:val="1"/>
@@ -1265,9 +1057,8 @@
         <w:tabs>
           <w:tab w:val="num" w:pos="0"/>
         </w:tabs>
-        <w:ind w:left="5760" w:hanging="360"/>
-      </w:pPr>
-      <w:rPr/>
+        <w:ind w:left="6120" w:hanging="360"/>
+      </w:pPr>
     </w:lvl>
     <w:lvl w:ilvl="8">
       <w:start w:val="1"/>
@@ -1278,12 +1069,14 @@
         <w:tabs>
           <w:tab w:val="num" w:pos="0"/>
         </w:tabs>
-        <w:ind w:left="6480" w:hanging="180"/>
-      </w:pPr>
-      <w:rPr/>
+        <w:ind w:left="6840" w:hanging="180"/>
+      </w:pPr>
     </w:lvl>
   </w:abstractNum>
-  <w:abstractNum w:abstractNumId="3">
+  <w:abstractNum w:abstractNumId="2" w15:restartNumberingAfterBreak="0">
+    <w:nsid w:val="1A7E0F94"/>
+    <w:multiLevelType w:val="multilevel"/>
+    <w:tmpl w:val="9E8A8510"/>
     <w:lvl w:ilvl="0">
       <w:start w:val="1"/>
       <w:numFmt w:val="decimal"/>
@@ -1295,7 +1088,6 @@
         </w:tabs>
         <w:ind w:left="720" w:hanging="360"/>
       </w:pPr>
-      <w:rPr/>
     </w:lvl>
     <w:lvl w:ilvl="1">
       <w:start w:val="1"/>
@@ -1308,7 +1100,6 @@
         </w:tabs>
         <w:ind w:left="1440" w:hanging="360"/>
       </w:pPr>
-      <w:rPr/>
     </w:lvl>
     <w:lvl w:ilvl="2">
       <w:start w:val="1"/>
@@ -1321,7 +1112,6 @@
         </w:tabs>
         <w:ind w:left="2160" w:hanging="180"/>
       </w:pPr>
-      <w:rPr/>
     </w:lvl>
     <w:lvl w:ilvl="3">
       <w:start w:val="1"/>
@@ -1334,7 +1124,6 @@
         </w:tabs>
         <w:ind w:left="2880" w:hanging="360"/>
       </w:pPr>
-      <w:rPr/>
     </w:lvl>
     <w:lvl w:ilvl="4">
       <w:start w:val="1"/>
@@ -1347,7 +1136,6 @@
         </w:tabs>
         <w:ind w:left="3600" w:hanging="360"/>
       </w:pPr>
-      <w:rPr/>
     </w:lvl>
     <w:lvl w:ilvl="5">
       <w:start w:val="1"/>
@@ -1360,7 +1148,6 @@
         </w:tabs>
         <w:ind w:left="4320" w:hanging="180"/>
       </w:pPr>
-      <w:rPr/>
     </w:lvl>
     <w:lvl w:ilvl="6">
       <w:start w:val="1"/>
@@ -1373,7 +1160,6 @@
         </w:tabs>
         <w:ind w:left="5040" w:hanging="360"/>
       </w:pPr>
-      <w:rPr/>
     </w:lvl>
     <w:lvl w:ilvl="7">
       <w:start w:val="1"/>
@@ -1386,7 +1172,6 @@
         </w:tabs>
         <w:ind w:left="5760" w:hanging="360"/>
       </w:pPr>
-      <w:rPr/>
     </w:lvl>
     <w:lvl w:ilvl="8">
       <w:start w:val="1"/>
@@ -1399,10 +1184,12 @@
         </w:tabs>
         <w:ind w:left="6480" w:hanging="180"/>
       </w:pPr>
-      <w:rPr/>
     </w:lvl>
   </w:abstractNum>
-  <w:abstractNum w:abstractNumId="4">
+  <w:abstractNum w:abstractNumId="3" w15:restartNumberingAfterBreak="0">
+    <w:nsid w:val="47500BC5"/>
+    <w:multiLevelType w:val="multilevel"/>
+    <w:tmpl w:val="4CD8623C"/>
     <w:lvl w:ilvl="0">
       <w:start w:val="1"/>
       <w:numFmt w:val="decimal"/>
@@ -1412,9 +1199,8 @@
         <w:tabs>
           <w:tab w:val="num" w:pos="0"/>
         </w:tabs>
-        <w:ind w:left="1080" w:hanging="360"/>
-      </w:pPr>
-      <w:rPr/>
+        <w:ind w:left="720" w:hanging="360"/>
+      </w:pPr>
     </w:lvl>
     <w:lvl w:ilvl="1">
       <w:start w:val="1"/>
@@ -1425,9 +1211,8 @@
         <w:tabs>
           <w:tab w:val="num" w:pos="0"/>
         </w:tabs>
-        <w:ind w:left="1800" w:hanging="360"/>
-      </w:pPr>
-      <w:rPr/>
+        <w:ind w:left="1440" w:hanging="360"/>
+      </w:pPr>
     </w:lvl>
     <w:lvl w:ilvl="2">
       <w:start w:val="1"/>
@@ -1438,9 +1223,8 @@
         <w:tabs>
           <w:tab w:val="num" w:pos="0"/>
         </w:tabs>
-        <w:ind w:left="2520" w:hanging="180"/>
-      </w:pPr>
-      <w:rPr/>
+        <w:ind w:left="2160" w:hanging="180"/>
+      </w:pPr>
     </w:lvl>
     <w:lvl w:ilvl="3">
       <w:start w:val="1"/>
@@ -1451,9 +1235,8 @@
         <w:tabs>
           <w:tab w:val="num" w:pos="0"/>
         </w:tabs>
-        <w:ind w:left="3240" w:hanging="360"/>
-      </w:pPr>
-      <w:rPr/>
+        <w:ind w:left="2880" w:hanging="360"/>
+      </w:pPr>
     </w:lvl>
     <w:lvl w:ilvl="4">
       <w:start w:val="1"/>
@@ -1464,9 +1247,8 @@
         <w:tabs>
           <w:tab w:val="num" w:pos="0"/>
         </w:tabs>
-        <w:ind w:left="3960" w:hanging="360"/>
-      </w:pPr>
-      <w:rPr/>
+        <w:ind w:left="3600" w:hanging="360"/>
+      </w:pPr>
     </w:lvl>
     <w:lvl w:ilvl="5">
       <w:start w:val="1"/>
@@ -1477,9 +1259,8 @@
         <w:tabs>
           <w:tab w:val="num" w:pos="0"/>
         </w:tabs>
-        <w:ind w:left="4680" w:hanging="180"/>
-      </w:pPr>
-      <w:rPr/>
+        <w:ind w:left="4320" w:hanging="180"/>
+      </w:pPr>
     </w:lvl>
     <w:lvl w:ilvl="6">
       <w:start w:val="1"/>
@@ -1490,9 +1271,8 @@
         <w:tabs>
           <w:tab w:val="num" w:pos="0"/>
         </w:tabs>
-        <w:ind w:left="5400" w:hanging="360"/>
-      </w:pPr>
-      <w:rPr/>
+        <w:ind w:left="5040" w:hanging="360"/>
+      </w:pPr>
     </w:lvl>
     <w:lvl w:ilvl="7">
       <w:start w:val="1"/>
@@ -1503,9 +1283,8 @@
         <w:tabs>
           <w:tab w:val="num" w:pos="0"/>
         </w:tabs>
-        <w:ind w:left="6120" w:hanging="360"/>
-      </w:pPr>
-      <w:rPr/>
+        <w:ind w:left="5760" w:hanging="360"/>
+      </w:pPr>
     </w:lvl>
     <w:lvl w:ilvl="8">
       <w:start w:val="1"/>
@@ -1516,12 +1295,14 @@
         <w:tabs>
           <w:tab w:val="num" w:pos="0"/>
         </w:tabs>
-        <w:ind w:left="6840" w:hanging="180"/>
-      </w:pPr>
-      <w:rPr/>
+        <w:ind w:left="6480" w:hanging="180"/>
+      </w:pPr>
     </w:lvl>
   </w:abstractNum>
-  <w:abstractNum w:abstractNumId="5">
+  <w:abstractNum w:abstractNumId="4" w15:restartNumberingAfterBreak="0">
+    <w:nsid w:val="680845E8"/>
+    <w:multiLevelType w:val="multilevel"/>
+    <w:tmpl w:val="4C5E4608"/>
     <w:lvl w:ilvl="0">
       <w:start w:val="1"/>
       <w:numFmt w:val="none"/>
@@ -1532,7 +1313,7 @@
         <w:tabs>
           <w:tab w:val="num" w:pos="0"/>
         </w:tabs>
-        <w:ind w:left="0" w:hanging="0"/>
+        <w:ind w:left="0" w:firstLine="0"/>
       </w:pPr>
     </w:lvl>
     <w:lvl w:ilvl="1">
@@ -1545,7 +1326,7 @@
         <w:tabs>
           <w:tab w:val="num" w:pos="0"/>
         </w:tabs>
-        <w:ind w:left="0" w:hanging="0"/>
+        <w:ind w:left="0" w:firstLine="0"/>
       </w:pPr>
     </w:lvl>
     <w:lvl w:ilvl="2">
@@ -1558,7 +1339,7 @@
         <w:tabs>
           <w:tab w:val="num" w:pos="0"/>
         </w:tabs>
-        <w:ind w:left="0" w:hanging="0"/>
+        <w:ind w:left="0" w:firstLine="0"/>
       </w:pPr>
     </w:lvl>
     <w:lvl w:ilvl="3">
@@ -1571,7 +1352,7 @@
         <w:tabs>
           <w:tab w:val="num" w:pos="0"/>
         </w:tabs>
-        <w:ind w:left="0" w:hanging="0"/>
+        <w:ind w:left="0" w:firstLine="0"/>
       </w:pPr>
     </w:lvl>
     <w:lvl w:ilvl="4">
@@ -1584,7 +1365,7 @@
         <w:tabs>
           <w:tab w:val="num" w:pos="0"/>
         </w:tabs>
-        <w:ind w:left="0" w:hanging="0"/>
+        <w:ind w:left="0" w:firstLine="0"/>
       </w:pPr>
     </w:lvl>
     <w:lvl w:ilvl="5">
@@ -1597,7 +1378,7 @@
         <w:tabs>
           <w:tab w:val="num" w:pos="0"/>
         </w:tabs>
-        <w:ind w:left="0" w:hanging="0"/>
+        <w:ind w:left="0" w:firstLine="0"/>
       </w:pPr>
     </w:lvl>
     <w:lvl w:ilvl="6">
@@ -1610,7 +1391,7 @@
         <w:tabs>
           <w:tab w:val="num" w:pos="0"/>
         </w:tabs>
-        <w:ind w:left="0" w:hanging="0"/>
+        <w:ind w:left="0" w:firstLine="0"/>
       </w:pPr>
     </w:lvl>
     <w:lvl w:ilvl="7">
@@ -1623,7 +1404,7 @@
         <w:tabs>
           <w:tab w:val="num" w:pos="0"/>
         </w:tabs>
-        <w:ind w:left="0" w:hanging="0"/>
+        <w:ind w:left="0" w:firstLine="0"/>
       </w:pPr>
     </w:lvl>
     <w:lvl w:ilvl="8">
@@ -1636,34 +1417,34 @@
         <w:tabs>
           <w:tab w:val="num" w:pos="0"/>
         </w:tabs>
-        <w:ind w:left="0" w:hanging="0"/>
+        <w:ind w:left="0" w:firstLine="0"/>
       </w:pPr>
     </w:lvl>
   </w:abstractNum>
-  <w:num w:numId="1">
+  <w:num w:numId="1" w16cid:durableId="565527084">
+    <w:abstractNumId w:val="2"/>
+  </w:num>
+  <w:num w:numId="2" w16cid:durableId="241717766">
+    <w:abstractNumId w:val="3"/>
+  </w:num>
+  <w:num w:numId="3" w16cid:durableId="1417357823">
+    <w:abstractNumId w:val="0"/>
+  </w:num>
+  <w:num w:numId="4" w16cid:durableId="1169905880">
     <w:abstractNumId w:val="1"/>
   </w:num>
-  <w:num w:numId="2">
-    <w:abstractNumId w:val="2"/>
-  </w:num>
-  <w:num w:numId="3">
-    <w:abstractNumId w:val="3"/>
-  </w:num>
-  <w:num w:numId="4">
+  <w:num w:numId="5" w16cid:durableId="273054873">
     <w:abstractNumId w:val="4"/>
-  </w:num>
-  <w:num w:numId="5">
-    <w:abstractNumId w:val="5"/>
   </w:num>
 </w:numbering>
 </file>
 
 <file path=word/styles.xml><?xml version="1.0" encoding="utf-8"?>
-<w:styles xmlns:w="http://schemas.openxmlformats.org/wordprocessingml/2006/main" xmlns:w14="http://schemas.microsoft.com/office/word/2010/wordml" xmlns:mc="http://schemas.openxmlformats.org/markup-compatibility/2006" mc:Ignorable="w14">
+<w:styles xmlns:mc="http://schemas.openxmlformats.org/markup-compatibility/2006" xmlns:r="http://schemas.openxmlformats.org/officeDocument/2006/relationships" xmlns:w="http://schemas.openxmlformats.org/wordprocessingml/2006/main" xmlns:w14="http://schemas.microsoft.com/office/word/2010/wordml" xmlns:w15="http://schemas.microsoft.com/office/word/2012/wordml" xmlns:w16cex="http://schemas.microsoft.com/office/word/2018/wordml/cex" xmlns:w16cid="http://schemas.microsoft.com/office/word/2016/wordml/cid" xmlns:w16="http://schemas.microsoft.com/office/word/2018/wordml" xmlns:w16du="http://schemas.microsoft.com/office/word/2023/wordml/word16du" xmlns:w16sdtdh="http://schemas.microsoft.com/office/word/2020/wordml/sdtdatahash" xmlns:w16sdtfl="http://schemas.microsoft.com/office/word/2024/wordml/sdtformatlock" xmlns:w16se="http://schemas.microsoft.com/office/word/2015/wordml/symex" mc:Ignorable="w14 w15 w16se w16cid w16 w16cex w16sdtdh w16sdtfl w16du">
   <w:docDefaults>
     <w:rPrDefault>
       <w:rPr>
-        <w:rFonts w:ascii="Calibri" w:hAnsi="Calibri" w:eastAsia="Calibri" w:cs="" w:asciiTheme="minorHAnsi" w:cstheme="minorBidi" w:eastAsiaTheme="minorHAnsi" w:hAnsiTheme="minorHAnsi"/>
+        <w:rFonts w:asciiTheme="minorHAnsi" w:eastAsiaTheme="minorHAnsi" w:hAnsiTheme="minorHAnsi" w:cstheme="minorBidi"/>
         <w:sz w:val="22"/>
         <w:szCs w:val="22"/>
         <w:lang w:val="en-US" w:eastAsia="en-US" w:bidi="ar-SA"/>
@@ -1671,21 +1452,21 @@
     </w:rPrDefault>
     <w:pPrDefault>
       <w:pPr>
-        <w:suppressAutoHyphens w:val="true"/>
+        <w:suppressAutoHyphens/>
       </w:pPr>
     </w:pPrDefault>
   </w:docDefaults>
-  <w:latentStyles w:defLockedState="0" w:defUIPriority="99" w:defSemiHidden="0" w:defUnhideWhenUsed="0" w:defQFormat="0" w:count="371">
+  <w:latentStyles w:defLockedState="0" w:defUIPriority="99" w:defSemiHidden="0" w:defUnhideWhenUsed="0" w:defQFormat="0" w:count="376">
     <w:lsdException w:name="Normal" w:uiPriority="0" w:qFormat="1"/>
     <w:lsdException w:name="heading 1" w:uiPriority="9" w:qFormat="1"/>
-    <w:lsdException w:name="heading 2" w:uiPriority="9" w:semiHidden="1" w:unhideWhenUsed="1" w:qFormat="1"/>
-    <w:lsdException w:name="heading 3" w:uiPriority="9" w:semiHidden="1" w:unhideWhenUsed="1" w:qFormat="1"/>
-    <w:lsdException w:name="heading 4" w:uiPriority="9" w:semiHidden="1" w:unhideWhenUsed="1" w:qFormat="1"/>
-    <w:lsdException w:name="heading 5" w:uiPriority="9" w:semiHidden="1" w:unhideWhenUsed="1" w:qFormat="1"/>
-    <w:lsdException w:name="heading 6" w:uiPriority="9" w:semiHidden="1" w:unhideWhenUsed="1" w:qFormat="1"/>
-    <w:lsdException w:name="heading 7" w:uiPriority="9" w:semiHidden="1" w:unhideWhenUsed="1" w:qFormat="1"/>
-    <w:lsdException w:name="heading 8" w:uiPriority="9" w:semiHidden="1" w:unhideWhenUsed="1" w:qFormat="1"/>
-    <w:lsdException w:name="heading 9" w:uiPriority="9" w:semiHidden="1" w:unhideWhenUsed="1" w:qFormat="1"/>
+    <w:lsdException w:name="heading 2" w:semiHidden="1" w:uiPriority="9" w:unhideWhenUsed="1" w:qFormat="1"/>
+    <w:lsdException w:name="heading 3" w:semiHidden="1" w:uiPriority="9" w:unhideWhenUsed="1" w:qFormat="1"/>
+    <w:lsdException w:name="heading 4" w:semiHidden="1" w:uiPriority="9" w:unhideWhenUsed="1" w:qFormat="1"/>
+    <w:lsdException w:name="heading 5" w:semiHidden="1" w:uiPriority="9" w:unhideWhenUsed="1" w:qFormat="1"/>
+    <w:lsdException w:name="heading 6" w:semiHidden="1" w:uiPriority="9" w:unhideWhenUsed="1" w:qFormat="1"/>
+    <w:lsdException w:name="heading 7" w:semiHidden="1" w:uiPriority="9" w:unhideWhenUsed="1" w:qFormat="1"/>
+    <w:lsdException w:name="heading 8" w:semiHidden="1" w:uiPriority="9" w:unhideWhenUsed="1" w:qFormat="1"/>
+    <w:lsdException w:name="heading 9" w:semiHidden="1" w:uiPriority="9" w:unhideWhenUsed="1" w:qFormat="1"/>
     <w:lsdException w:name="index 1" w:semiHidden="1" w:unhideWhenUsed="1"/>
     <w:lsdException w:name="index 2" w:semiHidden="1" w:unhideWhenUsed="1"/>
     <w:lsdException w:name="index 3" w:semiHidden="1" w:unhideWhenUsed="1"/>
@@ -1695,22 +1476,22 @@
     <w:lsdException w:name="index 7" w:semiHidden="1" w:unhideWhenUsed="1"/>
     <w:lsdException w:name="index 8" w:semiHidden="1" w:unhideWhenUsed="1"/>
     <w:lsdException w:name="index 9" w:semiHidden="1" w:unhideWhenUsed="1"/>
-    <w:lsdException w:name="toc 1" w:uiPriority="39" w:semiHidden="1" w:unhideWhenUsed="1"/>
-    <w:lsdException w:name="toc 2" w:uiPriority="39" w:semiHidden="1" w:unhideWhenUsed="1"/>
-    <w:lsdException w:name="toc 3" w:uiPriority="39" w:semiHidden="1" w:unhideWhenUsed="1"/>
-    <w:lsdException w:name="toc 4" w:uiPriority="39" w:semiHidden="1" w:unhideWhenUsed="1"/>
-    <w:lsdException w:name="toc 5" w:uiPriority="39" w:semiHidden="1" w:unhideWhenUsed="1"/>
-    <w:lsdException w:name="toc 6" w:uiPriority="39" w:semiHidden="1" w:unhideWhenUsed="1"/>
-    <w:lsdException w:name="toc 7" w:uiPriority="39" w:semiHidden="1" w:unhideWhenUsed="1"/>
-    <w:lsdException w:name="toc 8" w:uiPriority="39" w:semiHidden="1" w:unhideWhenUsed="1"/>
-    <w:lsdException w:name="toc 9" w:uiPriority="39" w:semiHidden="1" w:unhideWhenUsed="1"/>
+    <w:lsdException w:name="toc 1" w:semiHidden="1" w:uiPriority="39" w:unhideWhenUsed="1"/>
+    <w:lsdException w:name="toc 2" w:semiHidden="1" w:uiPriority="39" w:unhideWhenUsed="1"/>
+    <w:lsdException w:name="toc 3" w:semiHidden="1" w:uiPriority="39" w:unhideWhenUsed="1"/>
+    <w:lsdException w:name="toc 4" w:semiHidden="1" w:uiPriority="39" w:unhideWhenUsed="1"/>
+    <w:lsdException w:name="toc 5" w:semiHidden="1" w:uiPriority="39" w:unhideWhenUsed="1"/>
+    <w:lsdException w:name="toc 6" w:semiHidden="1" w:uiPriority="39" w:unhideWhenUsed="1"/>
+    <w:lsdException w:name="toc 7" w:semiHidden="1" w:uiPriority="39" w:unhideWhenUsed="1"/>
+    <w:lsdException w:name="toc 8" w:semiHidden="1" w:uiPriority="39" w:unhideWhenUsed="1"/>
+    <w:lsdException w:name="toc 9" w:semiHidden="1" w:uiPriority="39" w:unhideWhenUsed="1"/>
     <w:lsdException w:name="Normal Indent" w:semiHidden="1" w:unhideWhenUsed="1"/>
     <w:lsdException w:name="footnote text" w:semiHidden="1" w:unhideWhenUsed="1"/>
     <w:lsdException w:name="annotation text" w:semiHidden="1" w:unhideWhenUsed="1"/>
     <w:lsdException w:name="header" w:semiHidden="1" w:unhideWhenUsed="1"/>
     <w:lsdException w:name="footer" w:semiHidden="1" w:unhideWhenUsed="1"/>
     <w:lsdException w:name="index heading" w:semiHidden="1" w:unhideWhenUsed="1"/>
-    <w:lsdException w:name="caption" w:uiPriority="35" w:semiHidden="1" w:unhideWhenUsed="1" w:qFormat="1"/>
+    <w:lsdException w:name="caption" w:semiHidden="1" w:uiPriority="35" w:unhideWhenUsed="1" w:qFormat="1"/>
     <w:lsdException w:name="table of figures" w:semiHidden="1" w:unhideWhenUsed="1"/>
     <w:lsdException w:name="envelope address" w:semiHidden="1" w:unhideWhenUsed="1"/>
     <w:lsdException w:name="envelope return" w:semiHidden="1" w:unhideWhenUsed="1"/>
@@ -1741,7 +1522,7 @@
     <w:lsdException w:name="Title" w:uiPriority="10" w:qFormat="1"/>
     <w:lsdException w:name="Closing" w:semiHidden="1" w:unhideWhenUsed="1"/>
     <w:lsdException w:name="Signature" w:semiHidden="1" w:unhideWhenUsed="1"/>
-    <w:lsdException w:name="Default Paragraph Font" w:uiPriority="1" w:semiHidden="1" w:unhideWhenUsed="1"/>
+    <w:lsdException w:name="Default Paragraph Font" w:semiHidden="1" w:uiPriority="1" w:unhideWhenUsed="1"/>
     <w:lsdException w:name="Body Text" w:semiHidden="1" w:unhideWhenUsed="1"/>
     <w:lsdException w:name="Body Text Indent" w:semiHidden="1" w:unhideWhenUsed="1"/>
     <w:lsdException w:name="List Continue" w:semiHidden="1" w:unhideWhenUsed="1"/>
@@ -1941,8 +1722,8 @@
     <w:lsdException w:name="Subtle Reference" w:uiPriority="31" w:qFormat="1"/>
     <w:lsdException w:name="Intense Reference" w:uiPriority="32" w:qFormat="1"/>
     <w:lsdException w:name="Book Title" w:uiPriority="33" w:qFormat="1"/>
-    <w:lsdException w:name="Bibliography" w:uiPriority="37" w:semiHidden="1" w:unhideWhenUsed="1"/>
-    <w:lsdException w:name="TOC Heading" w:uiPriority="39" w:semiHidden="1" w:unhideWhenUsed="1" w:qFormat="1"/>
+    <w:lsdException w:name="Bibliography" w:semiHidden="1" w:uiPriority="37" w:unhideWhenUsed="1"/>
+    <w:lsdException w:name="TOC Heading" w:semiHidden="1" w:uiPriority="39" w:unhideWhenUsed="1" w:qFormat="1"/>
     <w:lsdException w:name="Plain Table 1" w:uiPriority="41"/>
     <w:lsdException w:name="Plain Table 2" w:uiPriority="42"/>
     <w:lsdException w:name="Plain Table 3" w:uiPriority="43"/>
@@ -2047,24 +1828,18 @@
     <w:lsdException w:name="List Table 5 Dark Accent 6" w:uiPriority="50"/>
     <w:lsdException w:name="List Table 6 Colorful Accent 6" w:uiPriority="51"/>
     <w:lsdException w:name="List Table 7 Colorful Accent 6" w:uiPriority="52"/>
+    <w:lsdException w:name="Mention" w:semiHidden="1" w:unhideWhenUsed="1"/>
+    <w:lsdException w:name="Smart Hyperlink" w:semiHidden="1" w:unhideWhenUsed="1"/>
+    <w:lsdException w:name="Hashtag" w:semiHidden="1" w:unhideWhenUsed="1"/>
+    <w:lsdException w:name="Unresolved Mention" w:semiHidden="1" w:unhideWhenUsed="1"/>
+    <w:lsdException w:name="Smart Link" w:semiHidden="1" w:unhideWhenUsed="1"/>
   </w:latentStyles>
-  <w:style w:type="paragraph" w:styleId="Normal" w:default="1">
+  <w:style w:type="paragraph" w:default="1" w:styleId="Normal">
     <w:name w:val="Normal"/>
     <w:qFormat/>
     <w:pPr>
-      <w:widowControl/>
-      <w:bidi w:val="0"/>
-      <w:spacing w:lineRule="auto" w:line="259" w:before="0" w:after="160"/>
-      <w:jc w:val="left"/>
+      <w:spacing w:after="160" w:line="259" w:lineRule="auto"/>
     </w:pPr>
-    <w:rPr>
-      <w:rFonts w:ascii="Calibri" w:hAnsi="Calibri" w:eastAsia="Calibri" w:cs="" w:asciiTheme="minorHAnsi" w:cstheme="minorBidi" w:eastAsiaTheme="minorHAnsi" w:hAnsiTheme="minorHAnsi"/>
-      <w:color w:val="auto"/>
-      <w:kern w:val="0"/>
-      <w:sz w:val="22"/>
-      <w:szCs w:val="22"/>
-      <w:lang w:val="en-US" w:eastAsia="en-US" w:bidi="ar-SA"/>
-    </w:rPr>
   </w:style>
   <w:style w:type="paragraph" w:styleId="Heading1">
     <w:name w:val="heading 1"/>
@@ -2073,16 +1848,16 @@
     <w:link w:val="Heading1Char"/>
     <w:uiPriority w:val="9"/>
     <w:qFormat/>
-    <w:rsid w:val="00ca7a11"/>
+    <w:rsid w:val="00CA7A11"/>
     <w:pPr>
-      <w:keepNext w:val="true"/>
+      <w:keepNext/>
       <w:keepLines/>
       <w:spacing w:before="240" w:after="0"/>
       <w:outlineLvl w:val="0"/>
     </w:pPr>
     <w:rPr>
-      <w:rFonts w:ascii="Calibri Light" w:hAnsi="Calibri Light" w:eastAsia="" w:cs="" w:asciiTheme="majorHAnsi" w:cstheme="majorBidi" w:eastAsiaTheme="majorEastAsia" w:hAnsiTheme="majorHAnsi"/>
-      <w:color w:themeColor="accent1" w:themeShade="bf" w:val="2E74B5"/>
+      <w:rFonts w:asciiTheme="majorHAnsi" w:eastAsiaTheme="majorEastAsia" w:hAnsiTheme="majorHAnsi" w:cstheme="majorBidi"/>
+      <w:color w:val="2E74B5" w:themeColor="accent1" w:themeShade="BF"/>
       <w:sz w:val="32"/>
       <w:szCs w:val="32"/>
     </w:rPr>
@@ -2095,100 +1870,117 @@
     <w:uiPriority w:val="9"/>
     <w:unhideWhenUsed/>
     <w:qFormat/>
-    <w:rsid w:val="00ce0801"/>
+    <w:rsid w:val="00CE0801"/>
     <w:pPr>
-      <w:keepNext w:val="true"/>
+      <w:keepNext/>
       <w:keepLines/>
       <w:spacing w:before="40" w:after="0"/>
       <w:outlineLvl w:val="1"/>
     </w:pPr>
     <w:rPr>
-      <w:rFonts w:ascii="Calibri Light" w:hAnsi="Calibri Light" w:eastAsia="" w:cs="" w:asciiTheme="majorHAnsi" w:cstheme="majorBidi" w:eastAsiaTheme="majorEastAsia" w:hAnsiTheme="majorHAnsi"/>
-      <w:color w:themeColor="accent1" w:themeShade="bf" w:val="2E74B5"/>
+      <w:rFonts w:asciiTheme="majorHAnsi" w:eastAsiaTheme="majorEastAsia" w:hAnsiTheme="majorHAnsi" w:cstheme="majorBidi"/>
+      <w:color w:val="2E74B5" w:themeColor="accent1" w:themeShade="BF"/>
       <w:sz w:val="26"/>
       <w:szCs w:val="26"/>
     </w:rPr>
   </w:style>
-  <w:style w:type="character" w:styleId="DefaultParagraphFont" w:default="1">
+  <w:style w:type="character" w:default="1" w:styleId="DefaultParagraphFont">
     <w:name w:val="Default Paragraph Font"/>
     <w:uiPriority w:val="1"/>
     <w:semiHidden/>
     <w:unhideWhenUsed/>
-    <w:qFormat/>
-    <w:rPr/>
   </w:style>
-  <w:style w:type="character" w:styleId="Heading2Char" w:customStyle="1">
+  <w:style w:type="table" w:default="1" w:styleId="TableNormal">
+    <w:name w:val="Normal Table"/>
+    <w:uiPriority w:val="99"/>
+    <w:semiHidden/>
+    <w:unhideWhenUsed/>
+    <w:tblPr>
+      <w:tblInd w:w="0" w:type="dxa"/>
+      <w:tblCellMar>
+        <w:top w:w="0" w:type="dxa"/>
+        <w:left w:w="108" w:type="dxa"/>
+        <w:bottom w:w="0" w:type="dxa"/>
+        <w:right w:w="108" w:type="dxa"/>
+      </w:tblCellMar>
+    </w:tblPr>
+  </w:style>
+  <w:style w:type="numbering" w:default="1" w:styleId="NoList">
+    <w:name w:val="No List"/>
+    <w:uiPriority w:val="99"/>
+    <w:semiHidden/>
+    <w:unhideWhenUsed/>
+  </w:style>
+  <w:style w:type="character" w:customStyle="1" w:styleId="Heading2Char">
     <w:name w:val="Heading 2 Char"/>
     <w:basedOn w:val="DefaultParagraphFont"/>
     <w:link w:val="Heading2"/>
     <w:uiPriority w:val="9"/>
     <w:qFormat/>
-    <w:rsid w:val="00ce0801"/>
+    <w:rsid w:val="00CE0801"/>
     <w:rPr>
-      <w:rFonts w:ascii="Calibri Light" w:hAnsi="Calibri Light" w:eastAsia="" w:cs="" w:asciiTheme="majorHAnsi" w:cstheme="majorBidi" w:eastAsiaTheme="majorEastAsia" w:hAnsiTheme="majorHAnsi"/>
-      <w:color w:themeColor="accent1" w:themeShade="bf" w:val="2E74B5"/>
+      <w:rFonts w:asciiTheme="majorHAnsi" w:eastAsiaTheme="majorEastAsia" w:hAnsiTheme="majorHAnsi" w:cstheme="majorBidi"/>
+      <w:color w:val="2E74B5" w:themeColor="accent1" w:themeShade="BF"/>
       <w:sz w:val="26"/>
       <w:szCs w:val="26"/>
     </w:rPr>
   </w:style>
-  <w:style w:type="character" w:styleId="HeaderChar" w:customStyle="1">
+  <w:style w:type="character" w:customStyle="1" w:styleId="HeaderChar">
     <w:name w:val="Header Char"/>
     <w:basedOn w:val="DefaultParagraphFont"/>
     <w:link w:val="Header"/>
     <w:uiPriority w:val="99"/>
     <w:qFormat/>
-    <w:rsid w:val="00a51ffd"/>
-    <w:rPr/>
+    <w:rsid w:val="00A51FFD"/>
   </w:style>
-  <w:style w:type="character" w:styleId="FooterChar" w:customStyle="1">
+  <w:style w:type="character" w:customStyle="1" w:styleId="FooterChar">
     <w:name w:val="Footer Char"/>
     <w:basedOn w:val="DefaultParagraphFont"/>
     <w:link w:val="Footer"/>
     <w:uiPriority w:val="99"/>
     <w:qFormat/>
-    <w:rsid w:val="00a51ffd"/>
-    <w:rPr/>
+    <w:rsid w:val="00A51FFD"/>
   </w:style>
-  <w:style w:type="character" w:styleId="TitleChar" w:customStyle="1">
+  <w:style w:type="character" w:customStyle="1" w:styleId="TitleChar">
     <w:name w:val="Title Char"/>
     <w:basedOn w:val="DefaultParagraphFont"/>
     <w:link w:val="Title"/>
     <w:uiPriority w:val="10"/>
     <w:qFormat/>
-    <w:rsid w:val="00a51ffd"/>
+    <w:rsid w:val="00A51FFD"/>
     <w:rPr>
-      <w:rFonts w:ascii="Calibri Light" w:hAnsi="Calibri Light" w:eastAsia="" w:cs="" w:asciiTheme="majorHAnsi" w:cstheme="majorBidi" w:eastAsiaTheme="majorEastAsia" w:hAnsiTheme="majorHAnsi"/>
+      <w:rFonts w:asciiTheme="majorHAnsi" w:eastAsiaTheme="majorEastAsia" w:hAnsiTheme="majorHAnsi" w:cstheme="majorBidi"/>
       <w:spacing w:val="-10"/>
       <w:kern w:val="2"/>
       <w:sz w:val="56"/>
       <w:szCs w:val="56"/>
     </w:rPr>
   </w:style>
-  <w:style w:type="character" w:styleId="Heading1Char" w:customStyle="1">
+  <w:style w:type="character" w:customStyle="1" w:styleId="Heading1Char">
     <w:name w:val="Heading 1 Char"/>
     <w:basedOn w:val="DefaultParagraphFont"/>
     <w:link w:val="Heading1"/>
     <w:uiPriority w:val="9"/>
     <w:qFormat/>
-    <w:rsid w:val="00ca7a11"/>
+    <w:rsid w:val="00CA7A11"/>
     <w:rPr>
-      <w:rFonts w:ascii="Calibri Light" w:hAnsi="Calibri Light" w:eastAsia="" w:cs="" w:asciiTheme="majorHAnsi" w:cstheme="majorBidi" w:eastAsiaTheme="majorEastAsia" w:hAnsiTheme="majorHAnsi"/>
-      <w:color w:themeColor="accent1" w:themeShade="bf" w:val="2E74B5"/>
+      <w:rFonts w:asciiTheme="majorHAnsi" w:eastAsiaTheme="majorEastAsia" w:hAnsiTheme="majorHAnsi" w:cstheme="majorBidi"/>
+      <w:color w:val="2E74B5" w:themeColor="accent1" w:themeShade="BF"/>
       <w:sz w:val="32"/>
       <w:szCs w:val="32"/>
     </w:rPr>
   </w:style>
-  <w:style w:type="paragraph" w:styleId="Heading">
+  <w:style w:type="paragraph" w:customStyle="1" w:styleId="Heading">
     <w:name w:val="Heading"/>
     <w:basedOn w:val="Normal"/>
     <w:next w:val="BodyText"/>
     <w:qFormat/>
     <w:pPr>
-      <w:keepNext w:val="true"/>
+      <w:keepNext/>
       <w:spacing w:before="240" w:after="120"/>
     </w:pPr>
     <w:rPr>
-      <w:rFonts w:ascii="Liberation Sans" w:hAnsi="Liberation Sans" w:eastAsia="Noto Sans CJK SC" w:cs="Noto Sans"/>
+      <w:rFonts w:ascii="Liberation Sans" w:eastAsia="Noto Sans CJK SC" w:hAnsi="Liberation Sans" w:cs="Noto Sans"/>
       <w:sz w:val="28"/>
       <w:szCs w:val="28"/>
     </w:rPr>
@@ -2197,14 +1989,12 @@
     <w:name w:val="Body Text"/>
     <w:basedOn w:val="Normal"/>
     <w:pPr>
-      <w:spacing w:lineRule="auto" w:line="276" w:before="0" w:after="140"/>
+      <w:spacing w:after="140" w:line="276" w:lineRule="auto"/>
     </w:pPr>
-    <w:rPr/>
   </w:style>
   <w:style w:type="paragraph" w:styleId="List">
     <w:name w:val="List"/>
     <w:basedOn w:val="BodyText"/>
-    <w:pPr/>
     <w:rPr>
       <w:rFonts w:cs="Noto Sans"/>
     </w:rPr>
@@ -2225,7 +2015,7 @@
       <w:szCs w:val="24"/>
     </w:rPr>
   </w:style>
-  <w:style w:type="paragraph" w:styleId="Index">
+  <w:style w:type="paragraph" w:customStyle="1" w:styleId="Index">
     <w:name w:val="Index"/>
     <w:basedOn w:val="Normal"/>
     <w:qFormat/>
@@ -2236,12 +2026,10 @@
       <w:rFonts w:cs="Noto Sans"/>
     </w:rPr>
   </w:style>
-  <w:style w:type="paragraph" w:styleId="HeaderandFooter">
+  <w:style w:type="paragraph" w:customStyle="1" w:styleId="HeaderandFooter">
     <w:name w:val="Header and Footer"/>
     <w:basedOn w:val="Normal"/>
     <w:qFormat/>
-    <w:pPr/>
-    <w:rPr/>
   </w:style>
   <w:style w:type="paragraph" w:styleId="Header">
     <w:name w:val="header"/>
@@ -2249,16 +2037,14 @@
     <w:link w:val="HeaderChar"/>
     <w:uiPriority w:val="99"/>
     <w:unhideWhenUsed/>
-    <w:rsid w:val="00a51ffd"/>
+    <w:rsid w:val="00A51FFD"/>
     <w:pPr>
       <w:tabs>
-        <w:tab w:val="clear" w:pos="720"/>
-        <w:tab w:val="center" w:pos="4680" w:leader="none"/>
-        <w:tab w:val="right" w:pos="9360" w:leader="none"/>
+        <w:tab w:val="center" w:pos="4680"/>
+        <w:tab w:val="right" w:pos="9360"/>
       </w:tabs>
-      <w:spacing w:lineRule="auto" w:line="240" w:before="0" w:after="0"/>
+      <w:spacing w:after="0" w:line="240" w:lineRule="auto"/>
     </w:pPr>
-    <w:rPr/>
   </w:style>
   <w:style w:type="paragraph" w:styleId="Footer">
     <w:name w:val="footer"/>
@@ -2266,16 +2052,14 @@
     <w:link w:val="FooterChar"/>
     <w:uiPriority w:val="99"/>
     <w:unhideWhenUsed/>
-    <w:rsid w:val="00a51ffd"/>
+    <w:rsid w:val="00A51FFD"/>
     <w:pPr>
       <w:tabs>
-        <w:tab w:val="clear" w:pos="720"/>
-        <w:tab w:val="center" w:pos="4680" w:leader="none"/>
-        <w:tab w:val="right" w:pos="9360" w:leader="none"/>
+        <w:tab w:val="center" w:pos="4680"/>
+        <w:tab w:val="right" w:pos="9360"/>
       </w:tabs>
-      <w:spacing w:lineRule="auto" w:line="240" w:before="0" w:after="0"/>
+      <w:spacing w:after="0" w:line="240" w:lineRule="auto"/>
     </w:pPr>
-    <w:rPr/>
   </w:style>
   <w:style w:type="paragraph" w:styleId="Title">
     <w:name w:val="Title"/>
@@ -2284,13 +2068,13 @@
     <w:link w:val="TitleChar"/>
     <w:uiPriority w:val="10"/>
     <w:qFormat/>
-    <w:rsid w:val="00a51ffd"/>
+    <w:rsid w:val="00A51FFD"/>
     <w:pPr>
-      <w:spacing w:lineRule="auto" w:line="240" w:before="0" w:after="0"/>
+      <w:spacing w:after="0" w:line="240" w:lineRule="auto"/>
       <w:contextualSpacing/>
     </w:pPr>
     <w:rPr>
-      <w:rFonts w:ascii="Calibri Light" w:hAnsi="Calibri Light" w:eastAsia="" w:cs="" w:asciiTheme="majorHAnsi" w:cstheme="majorBidi" w:eastAsiaTheme="majorEastAsia" w:hAnsiTheme="majorHAnsi"/>
+      <w:rFonts w:asciiTheme="majorHAnsi" w:eastAsiaTheme="majorEastAsia" w:hAnsiTheme="majorHAnsi" w:cstheme="majorBidi"/>
       <w:spacing w:val="-10"/>
       <w:kern w:val="2"/>
       <w:sz w:val="56"/>
@@ -2302,87 +2086,64 @@
     <w:basedOn w:val="Normal"/>
     <w:uiPriority w:val="34"/>
     <w:qFormat/>
-    <w:rsid w:val="001f7bb1"/>
+    <w:rsid w:val="001F7BB1"/>
     <w:pPr>
-      <w:spacing w:before="0" w:after="160"/>
       <w:ind w:left="720"/>
       <w:contextualSpacing/>
     </w:pPr>
-    <w:rPr/>
-  </w:style>
-  <w:style w:type="numbering" w:styleId="NoList" w:default="1">
-    <w:name w:val="No List"/>
-    <w:uiPriority w:val="99"/>
-    <w:semiHidden/>
-    <w:unhideWhenUsed/>
-    <w:qFormat/>
-  </w:style>
-  <w:style w:type="table" w:default="1" w:styleId="TableNormal">
-    <w:name w:val="Normal Table"/>
-    <w:uiPriority w:val="99"/>
-    <w:semiHidden/>
-    <w:unhideWhenUsed/>
-    <w:tblPr>
-      <w:tblCellMar>
-        <w:top w:w="0" w:type="dxa"/>
-        <w:left w:w="108" w:type="dxa"/>
-        <w:bottom w:w="0" w:type="dxa"/>
-        <w:right w:w="108" w:type="dxa"/>
-      </w:tblCellMar>
-    </w:tblPr>
   </w:style>
 </w:styles>
 </file>
 
 <file path=word/theme/theme1.xml><?xml version="1.0" encoding="utf-8"?>
-<a:theme xmlns:a="http://schemas.openxmlformats.org/drawingml/2006/main" xmlns:r="http://schemas.openxmlformats.org/officeDocument/2006/relationships" name="Office Theme">
+<a:theme xmlns:a="http://schemas.openxmlformats.org/drawingml/2006/main" name="Office Theme">
   <a:themeElements>
     <a:clrScheme name="Office">
       <a:dk1>
         <a:srgbClr val="000000"/>
       </a:dk1>
       <a:lt1>
-        <a:srgbClr val="ffffff"/>
+        <a:srgbClr val="FFFFFF"/>
       </a:lt1>
       <a:dk2>
-        <a:srgbClr val="44546a"/>
+        <a:srgbClr val="44546A"/>
       </a:dk2>
       <a:lt2>
-        <a:srgbClr val="e7e6e6"/>
+        <a:srgbClr val="E7E6E6"/>
       </a:lt2>
       <a:accent1>
-        <a:srgbClr val="5b9bd5"/>
+        <a:srgbClr val="5B9BD5"/>
       </a:accent1>
       <a:accent2>
-        <a:srgbClr val="ed7d31"/>
+        <a:srgbClr val="ED7D31"/>
       </a:accent2>
       <a:accent3>
-        <a:srgbClr val="a5a5a5"/>
+        <a:srgbClr val="A5A5A5"/>
       </a:accent3>
       <a:accent4>
-        <a:srgbClr val="ffc000"/>
+        <a:srgbClr val="FFC000"/>
       </a:accent4>
       <a:accent5>
-        <a:srgbClr val="4472c4"/>
+        <a:srgbClr val="4472C4"/>
       </a:accent5>
       <a:accent6>
-        <a:srgbClr val="70ad47"/>
+        <a:srgbClr val="70AD47"/>
       </a:accent6>
       <a:hlink>
-        <a:srgbClr val="0563c1"/>
+        <a:srgbClr val="0563C1"/>
       </a:hlink>
       <a:folHlink>
-        <a:srgbClr val="954f72"/>
+        <a:srgbClr val="954F72"/>
       </a:folHlink>
     </a:clrScheme>
     <a:fontScheme name="Office">
       <a:majorFont>
-        <a:latin typeface="Calibri Light" panose="020F0302020204030204" pitchFamily="0" charset="1"/>
+        <a:latin typeface="Calibri Light" panose="020F0302020204030204"/>
         <a:ea typeface=""/>
         <a:cs typeface=""/>
       </a:majorFont>
       <a:minorFont>
-        <a:latin typeface="Calibri" panose="020F0502020204030204" pitchFamily="0" charset="1"/>
+        <a:latin typeface="Calibri" panose="020F0502020204030204"/>
         <a:ea typeface=""/>
         <a:cs typeface=""/>
       </a:minorFont>
@@ -2414,7 +2175,7 @@
             </a:gs>
           </a:gsLst>
           <a:lin ang="5400000" scaled="0"/>
-          <a:tileRect l="0" t="0" r="0" b="0"/>
+          <a:tileRect/>
         </a:gradFill>
         <a:gradFill>
           <a:gsLst>
@@ -2438,7 +2199,7 @@
             </a:gs>
           </a:gsLst>
           <a:lin ang="5400000" scaled="0"/>
-          <a:tileRect l="0" t="0" r="0" b="0"/>
+          <a:tileRect/>
         </a:gradFill>
       </a:fillStyleLst>
       <a:lnStyleLst>
@@ -2498,10 +2259,12 @@
             </a:gs>
           </a:gsLst>
           <a:lin ang="5400000" scaled="0"/>
-          <a:tileRect l="0" t="0" r="0" b="0"/>
+          <a:tileRect/>
         </a:gradFill>
       </a:bgFillStyleLst>
     </a:fmtScheme>
   </a:themeElements>
+  <a:objectDefaults/>
+  <a:extraClrSchemeLst/>
 </a:theme>
 </file>
</xml_diff>